<commit_message>
Pequeños retoques en informe
No sé si al subirlo a GitHub modificará en algunos párrafos el formato.
</commit_message>
<xml_diff>
--- a/Informe.docx
+++ b/Informe.docx
@@ -1,6 +1,6 @@
 
 <file path=word/document.xml><?xml version="1.0" encoding="utf-8"?>
-<w:document xmlns:ve="http://schemas.openxmlformats.org/markup-compatibility/2006" xmlns:o="urn:schemas-microsoft-com:office:office" xmlns:r="http://schemas.openxmlformats.org/officeDocument/2006/relationships" xmlns:m="http://schemas.openxmlformats.org/officeDocument/2006/math" xmlns:v="urn:schemas-microsoft-com:vml" xmlns:wp="http://schemas.openxmlformats.org/drawingml/2006/wordprocessingDrawing" xmlns:w10="urn:schemas-microsoft-com:office:word" xmlns:w="http://schemas.openxmlformats.org/wordprocessingml/2006/main" xmlns:wne="http://schemas.microsoft.com/office/word/2006/wordml">
+<w:document xmlns:wpc="http://schemas.microsoft.com/office/word/2010/wordprocessingCanvas" xmlns:mc="http://schemas.openxmlformats.org/markup-compatibility/2006" xmlns:o="urn:schemas-microsoft-com:office:office" xmlns:r="http://schemas.openxmlformats.org/officeDocument/2006/relationships" xmlns:m="http://schemas.openxmlformats.org/officeDocument/2006/math" xmlns:v="urn:schemas-microsoft-com:vml" xmlns:wp14="http://schemas.microsoft.com/office/word/2010/wordprocessingDrawing" xmlns:wp="http://schemas.openxmlformats.org/drawingml/2006/wordprocessingDrawing" xmlns:w10="urn:schemas-microsoft-com:office:word" xmlns:w="http://schemas.openxmlformats.org/wordprocessingml/2006/main" xmlns:w14="http://schemas.microsoft.com/office/word/2010/wordml" xmlns:w15="http://schemas.microsoft.com/office/word/2012/wordml" xmlns:wpg="http://schemas.microsoft.com/office/word/2010/wordprocessingGroup" xmlns:wpi="http://schemas.microsoft.com/office/word/2010/wordprocessingInk" xmlns:wne="http://schemas.microsoft.com/office/word/2006/wordml" xmlns:wps="http://schemas.microsoft.com/office/word/2010/wordprocessingShape" mc:Ignorable="w14 w15 wp14">
   <w:body>
     <w:p>
       <w:pPr>
@@ -48,7 +48,7 @@
     </w:p>
     <w:p>
       <w:pPr>
-        <w:pStyle w:val="Ttulo"/>
+        <w:pStyle w:val="Puesto"/>
         <w:rPr>
           <w:sz w:val="38"/>
           <w:szCs w:val="38"/>
@@ -64,7 +64,7 @@
     </w:p>
     <w:p>
       <w:pPr>
-        <w:pStyle w:val="Ttulo"/>
+        <w:pStyle w:val="Puesto"/>
       </w:pPr>
       <w:r>
         <w:t>Práctica de búsqueda</w:t>
@@ -82,7 +82,19 @@
         <w:rPr>
           <w:sz w:val="20"/>
         </w:rPr>
-        <w:t>Implementación del algoritmo A* en un entorno simulado.Pathfinding.</w:t>
+        <w:t>Implementación del algoritmo A* en un entorno simulado.</w:t>
+      </w:r>
+      <w:r>
+        <w:rPr>
+          <w:sz w:val="20"/>
+        </w:rPr>
+        <w:t xml:space="preserve"> </w:t>
+      </w:r>
+      <w:r>
+        <w:rPr>
+          <w:sz w:val="20"/>
+        </w:rPr>
+        <w:t>Pathfinding.</w:t>
       </w:r>
     </w:p>
     <w:p/>
@@ -189,12 +201,7 @@
         <w:pStyle w:val="Encabezadodelndice"/>
       </w:pPr>
       <w:r>
-        <w:t>Conteni</w:t>
-      </w:r>
-      <w:bookmarkStart w:id="0" w:name="_GoBack"/>
-      <w:bookmarkEnd w:id="0"/>
-      <w:r>
-        <w:t>do</w:t>
+        <w:t>Contenido</w:t>
       </w:r>
     </w:p>
     <w:p>
@@ -512,31 +519,12 @@
     </w:p>
     <w:p>
       <w:pPr>
-        <w:ind w:firstLine="708"/>
-        <w:jc w:val="right"/>
-        <w:rPr>
-          <w:b/>
-          <w:i/>
-        </w:rPr>
-      </w:pPr>
-    </w:p>
-    <w:p>
-      <w:pPr>
-        <w:rPr>
-          <w:color w:val="724109"/>
-          <w:sz w:val="36"/>
-          <w:szCs w:val="36"/>
-        </w:rPr>
-      </w:pPr>
-    </w:p>
-    <w:p>
-      <w:pPr>
         <w:pStyle w:val="Encabezado1"/>
         <w:pageBreakBefore/>
         <w:jc w:val="both"/>
       </w:pPr>
-      <w:bookmarkStart w:id="1" w:name="_Toc405489100"/>
-      <w:bookmarkEnd w:id="1"/>
+      <w:bookmarkStart w:id="0" w:name="_Toc405489100"/>
+      <w:bookmarkEnd w:id="0"/>
       <w:r>
         <w:lastRenderedPageBreak/>
         <w:t>Path-finding</w:t>
@@ -547,53 +535,40 @@
         <w:jc w:val="both"/>
       </w:pPr>
       <w:r>
-        <w:t xml:space="preserve">“La búsqueda de ruta en el contexto de los </w:t>
-      </w:r>
-      <w:r>
-        <w:t>videojuegos se refiere a la forma en que una entidad en movimiento encuentra un camino alrededor de un obstáculo; el contexto más frecuente se encuentra en los videojuegos de estrategia en tiempo real (en el que el jugador orienta las unidades en torno a u</w:t>
-      </w:r>
-      <w:r>
-        <w:t xml:space="preserve">na área de juego que contiene los obstáculos), pero esta modalidad se encuentra en los videojuegos más modernos. La importancia de la búsqueda de rutas ha crecido tanto en importancia como los entornos de los juegos se han vuelto cada vez más complejos, y </w:t>
-      </w:r>
-      <w:r>
-        <w:t>como resultado, varios paquetes de software de IA ya han desarrollado los algoritmos para resolver el problema.</w:t>
-      </w:r>
-    </w:p>
-    <w:p>
-      <w:pPr>
-        <w:jc w:val="both"/>
-      </w:pPr>
-      <w:r>
-        <w:t>Los videojuegos de estrategia en tiempo real generalmente contienen grandes áreas de terreno abierto que suele ser relativamente fácil de atrave</w:t>
-      </w:r>
-      <w:r>
-        <w:t>sar, en el que es muy común que más de una unidad esté viajando a la vez; esto crea una necesidad diferente, y a menudo son necesarios algoritmos más complejos para evitar un atasco de tráfico en los puntos más circulados del mapa o terreno, o cuando las u</w:t>
-      </w:r>
-      <w:r>
-        <w:t>nidades están en contacto unas con otras. En los juegos de estrategia los mapas normalmente están divididos en tiles, que actúan como nodos en el algoritmo de pathfinding.</w:t>
-      </w:r>
-    </w:p>
-    <w:p>
-      <w:pPr>
-        <w:jc w:val="both"/>
-      </w:pPr>
-      <w:r>
-        <w:t>Géneros estructurados más abiertos, tales como los videojuegos de disparo en primera</w:t>
-      </w:r>
-      <w:r>
-        <w:t xml:space="preserve"> persona que a menudo tienen más áreas cerradas (o una mezcla entre abierta y cerrada) que no están tan simplemente divididos en nodos, ha dado lugar al uso de mallas de navegación. Estos son construidos por la colocación de nodos en el mundo del juego, qu</w:t>
-      </w:r>
-      <w:r>
-        <w:t xml:space="preserve">e almacenan detalles de qué nodos son accesibles desde el mismo.” </w:t>
-      </w:r>
-    </w:p>
-    <w:p>
-      <w:pPr>
-        <w:jc w:val="both"/>
+        <w:t>“La búsqueda de ruta en el contexto de los videojuegos se refiere a la forma en que una entidad en movimiento encuentra un camino alrededor de un obstáculo; el contexto más frecuente se encuentra en los videojuegos de estrategia en tiempo real (en el que el jugador orienta las unidades en torno a una área de juego que contiene los obstáculos), pero esta modalidad se encuentra en los videojuegos más modernos. La importancia de la búsqueda de rutas ha crecido tanto en importancia como los entornos de los juegos se han vuelto cada vez más complejos, y como resultado, varios paquetes de software de IA ya han desarrollado los algoritmos para resolver el problema.</w:t>
+      </w:r>
+    </w:p>
+    <w:p>
+      <w:pPr>
+        <w:jc w:val="both"/>
+      </w:pPr>
+      <w:r>
+        <w:t>Los videojuegos de estrategia en tiempo real generalmente contienen grandes áreas de terreno abierto que suele ser relativamente fácil de atravesar, en el que es muy común que más de una unidad esté viajando a la vez; esto crea una necesidad diferente, y a menudo son necesarios algoritmos más complejos para evitar un atasco de tráfico en los puntos más circulados del mapa o terreno, o cuando las unidades están en contacto unas con otras. En los juegos de estrategia los mapas normalmente están divididos en tiles, que actúan como nodos en el algoritmo de pathfinding.</w:t>
+      </w:r>
+    </w:p>
+    <w:p>
+      <w:pPr>
+        <w:jc w:val="both"/>
+      </w:pPr>
+      <w:r>
+        <w:t>Géneros estructurados más abiertos, tales como los videojuegos d</w:t>
+      </w:r>
+      <w:r>
+        <w:t>e disparo en primera persona que</w:t>
+      </w:r>
+      <w:r>
+        <w:t xml:space="preserve"> a menudo tienen más áreas cerradas (o una mezcla entre abierta y cerrada) que no están tan simplemente divididos en nodos, ha dado lugar al uso de mallas de navegación. Estos son construidos por la colocación de nodos en el mundo del juego, que almacenan detalles de qué nodos son accesibles desde el mismo.” </w:t>
+      </w:r>
+    </w:p>
+    <w:p>
+      <w:pPr>
+        <w:jc w:val="right"/>
         <w:rPr>
           <w:i/>
         </w:rPr>
       </w:pPr>
+      <w:bookmarkStart w:id="1" w:name="_GoBack"/>
+      <w:bookmarkEnd w:id="1"/>
       <w:r>
         <w:rPr>
           <w:i/>
@@ -716,13 +691,7 @@
         <w:rPr>
           <w:lang w:val="en-US"/>
         </w:rPr>
-        <w:t>O.</w:t>
-      </w:r>
-      <w:r>
-        <w:rPr>
-          <w:lang w:val="en-US"/>
-        </w:rPr>
-        <w:t>S: Windows 8.1 Pro N x64</w:t>
+        <w:t>O.S: Windows 8.1 Pro N x64</w:t>
       </w:r>
     </w:p>
     <w:p>
@@ -731,7 +700,49 @@
         <w:jc w:val="both"/>
       </w:pPr>
       <w:r>
-        <w:t>Con éste equipo se configura la aplicación con todaslasopcionesgráficasactivadassiendo el rendimientoóptimo con mapas de dimensión 99x99.</w:t>
+        <w:t>Con éste equipo se configura la aplicación con todas</w:t>
+      </w:r>
+      <w:r>
+        <w:t xml:space="preserve"> </w:t>
+      </w:r>
+      <w:r>
+        <w:t>las</w:t>
+      </w:r>
+      <w:r>
+        <w:t xml:space="preserve"> </w:t>
+      </w:r>
+      <w:r>
+        <w:t>opciones</w:t>
+      </w:r>
+      <w:r>
+        <w:t xml:space="preserve"> </w:t>
+      </w:r>
+      <w:r>
+        <w:t>gráficas</w:t>
+      </w:r>
+      <w:r>
+        <w:t xml:space="preserve"> </w:t>
+      </w:r>
+      <w:r>
+        <w:t>activadas</w:t>
+      </w:r>
+      <w:r>
+        <w:t xml:space="preserve"> </w:t>
+      </w:r>
+      <w:r>
+        <w:t xml:space="preserve">siendo el </w:t>
+      </w:r>
+      <w:r>
+        <w:t>r</w:t>
+      </w:r>
+      <w:r>
+        <w:t>endimiento</w:t>
+      </w:r>
+      <w:r>
+        <w:t xml:space="preserve"> </w:t>
+      </w:r>
+      <w:r>
+        <w:t>óptimo con mapas de dimensión 99x99.</w:t>
       </w:r>
     </w:p>
     <w:p>
@@ -755,32 +766,23 @@
         <w:jc w:val="both"/>
       </w:pPr>
       <w:r>
-        <w:t xml:space="preserve">Para el desarrollo de este proyecto, se ha optado por el </w:t>
-      </w:r>
-      <w:r>
-        <w:t>desarrollo web. Esto permite una gran portabilidad del proyecto, aunque también los navegadores difieren en características y esto presenta algunos problemas. También se ha escogido debido a la facilidad de implementar entornos 3D sencillos.</w:t>
-      </w:r>
-    </w:p>
-    <w:p>
-      <w:pPr>
-        <w:jc w:val="both"/>
-      </w:pPr>
-      <w:r>
-        <w:t>El navegador p</w:t>
-      </w:r>
-      <w:r>
-        <w:t>ara el cual se ha desarrollado este proyecto es Mozilla Firefox, sabiendo que presenta errores con Google Chrome. Este proyecto ha sido testado bajo las últimas versiones de Mozilla Firefox presentes hasta la fecha, esto es  la versión: 33.1.</w:t>
-      </w:r>
-    </w:p>
-    <w:p>
-      <w:pPr>
-        <w:jc w:val="both"/>
-      </w:pPr>
-      <w:r>
-        <w:t>Por tanto, la</w:t>
-      </w:r>
-      <w:r>
-        <w:t xml:space="preserve"> página web se ha escrito en HTML, utilizando también CSS. El código se ha desarrollado en Javascript.</w:t>
+        <w:t>Para el desarrollo de este proyecto, se ha optado por el desarrollo web. Esto permite una gran portabilidad del proyecto, aunque también los navegadores difieren en características y esto presenta algunos problemas. También se ha escogido debido a la facilidad de implementar entornos 3D sencillos.</w:t>
+      </w:r>
+    </w:p>
+    <w:p>
+      <w:pPr>
+        <w:jc w:val="both"/>
+      </w:pPr>
+      <w:r>
+        <w:t>El navegador para el cual se ha desarrollado este proyecto es Mozilla Firefox, sabiendo que presenta errores con Google Chrome. Este proyecto ha sido testado bajo las últimas versiones de Mozilla Firefox presentes hasta la fecha, esto es  la versión: 33.1.</w:t>
+      </w:r>
+    </w:p>
+    <w:p>
+      <w:pPr>
+        <w:jc w:val="both"/>
+      </w:pPr>
+      <w:r>
+        <w:t>Por tanto, la página web se ha escrito en HTML, utilizando también CSS. El código se ha desarrollado en Javascript.</w:t>
       </w:r>
     </w:p>
     <w:p>
@@ -795,6 +797,12 @@
           <w:i/>
         </w:rPr>
         <w:t>look and feel</w:t>
+      </w:r>
+      <w:r>
+        <w:rPr>
+          <w:i/>
+        </w:rPr>
+        <w:t xml:space="preserve"> </w:t>
       </w:r>
       <w:r>
         <w:t>de la web, se han utilizado los siguientes recursos:</w:t>
@@ -816,10 +824,7 @@
         <w:t xml:space="preserve">jQuery: </w:t>
       </w:r>
       <w:r>
-        <w:t>es una librería utilizada ampliame</w:t>
-      </w:r>
-      <w:r>
-        <w:t>nte en la web que facilita el acceso a los elementos del árbol DOM de HTML.</w:t>
+        <w:t>es una librería utilizada ampliamente en la web que facilita el acceso a los elementos del árbol DOM de HTML.</w:t>
       </w:r>
     </w:p>
     <w:p>
@@ -838,10 +843,7 @@
         <w:t xml:space="preserve">Metro UI: </w:t>
       </w:r>
       <w:r>
-        <w:t>es una librería que proporciona una estética similar a la utilizada en la interfaz metro de Windows 8 y Windows 8.1. Dotando así a la página web de cierto estilo caracter</w:t>
-      </w:r>
-      <w:r>
-        <w:t>ístico</w:t>
+        <w:t>es una librería que proporciona una estética similar a la utilizada en la interfaz metro de Windows 8 y Windows 8.1. Dotando así a la página web de cierto estilo característico</w:t>
       </w:r>
     </w:p>
     <w:p>
@@ -942,10 +944,7 @@
         <w:t>data:</w:t>
       </w:r>
       <w:r>
-        <w:t xml:space="preserve"> base de</w:t>
-      </w:r>
-      <w:r>
-        <w:t xml:space="preserve"> datos necesarios para el correcto funcionamiento de la aplicación.</w:t>
+        <w:t xml:space="preserve"> base de datos necesarios para el correcto funcionamiento de la aplicación.</w:t>
       </w:r>
     </w:p>
     <w:p>
@@ -992,6 +991,12 @@
         <w:t>javascript</w:t>
       </w:r>
       <w:r>
+        <w:rPr>
+          <w:i/>
+        </w:rPr>
+        <w:t xml:space="preserve"> </w:t>
+      </w:r>
+      <w:r>
         <w:t>así como las librerías necesarias.</w:t>
       </w:r>
     </w:p>
@@ -1021,10 +1026,7 @@
         <w:jc w:val="both"/>
       </w:pPr>
       <w:r>
-        <w:t xml:space="preserve">Fichero de código principal de </w:t>
-      </w:r>
-      <w:r>
-        <w:t>funcionamiento del UI y creación inicial de las instancias de clase.</w:t>
+        <w:t>Fichero de código principal de funcionamiento del UI y creación inicial de las instancias de clase.</w:t>
       </w:r>
     </w:p>
     <w:p>
@@ -1111,10 +1113,7 @@
         <w:jc w:val="both"/>
       </w:pPr>
       <w:r>
-        <w:t>Clase que implementa</w:t>
-      </w:r>
-      <w:r>
-        <w:t xml:space="preserve"> al robot y su algoritmo de búsqueda A*.</w:t>
+        <w:t>Clase que implementa al robot y su algoritmo de búsqueda A*.</w:t>
       </w:r>
     </w:p>
     <w:p>
@@ -1169,10 +1168,7 @@
         <w:jc w:val="both"/>
       </w:pPr>
       <w:r>
-        <w:t xml:space="preserve">Tenemos dos listas: ABIERTA y </w:t>
-      </w:r>
-      <w:r>
-        <w:t>CERRADA.</w:t>
+        <w:t>Tenemos dos listas: ABIERTA y CERRADA.</w:t>
       </w:r>
     </w:p>
     <w:p>
@@ -1198,10 +1194,7 @@
         <w:jc w:val="both"/>
       </w:pPr>
       <w:r>
-        <w:t>En una lista ABIERTA, derivamos primeramente el nodo salida como asignando el coste de cada trayectoria y ordenamos la lista de forma asce</w:t>
-      </w:r>
-      <w:r>
-        <w:t xml:space="preserve">ndente. </w:t>
+        <w:t xml:space="preserve">En una lista ABIERTA, derivamos primeramente el nodo salida como asignando el coste de cada trayectoria y ordenamos la lista de forma ascendente. </w:t>
       </w:r>
     </w:p>
     <w:p>
@@ -1227,10 +1220,7 @@
         <w:jc w:val="both"/>
       </w:pPr>
       <w:r>
-        <w:t xml:space="preserve">De esta forma vamos a explorar todas las ramas que tengan menor valor acumulado </w:t>
-      </w:r>
-      <w:r>
-        <w:t xml:space="preserve">más su función de heurística (distancia Manhattan). </w:t>
+        <w:t xml:space="preserve">De esta forma vamos a explorar todas las ramas que tengan menor valor acumulado más su función de heurística (distancia Manhattan). </w:t>
       </w:r>
     </w:p>
     <w:p>
@@ -1256,10 +1246,7 @@
         <w:jc w:val="both"/>
       </w:pPr>
       <w:r>
-        <w:t>Si alguna de las trayectorias de la lista ABIERTA tienen nodo final c</w:t>
-      </w:r>
-      <w:r>
-        <w:t>omún con las de la lista CERRADA y es de mayor o igual coste es eliminada de la lista.</w:t>
+        <w:t>Si alguna de las trayectorias de la lista ABIERTA tienen nodo final común con las de la lista CERRADA y es de mayor o igual coste es eliminada de la lista.</w:t>
       </w:r>
     </w:p>
     <w:p>
@@ -1272,10 +1259,7 @@
         <w:jc w:val="both"/>
       </w:pPr>
       <w:r>
-        <w:t>Al encontrar una rama que llegue al objetivo, eliminamos todas aquellas que su coste sea mayor o igual a la del objetivo y seguimos avanzando por las demás hasta que una</w:t>
-      </w:r>
-      <w:r>
-        <w:t xml:space="preserve"> de las ramas con nodo objetivo quede en la primera posición de la lista ABIERTA ordenada. En ese momento tendremos el camino mínimo.</w:t>
+        <w:t>Al encontrar una rama que llegue al objetivo, eliminamos todas aquellas que su coste sea mayor o igual a la del objetivo y seguimos avanzando por las demás hasta que una de las ramas con nodo objetivo quede en la primera posición de la lista ABIERTA ordenada. En ese momento tendremos el camino mínimo.</w:t>
       </w:r>
     </w:p>
     <w:p>
@@ -1329,10 +1313,7 @@
       <w:bookmarkEnd w:id="8"/>
       <w:r>
         <w:lastRenderedPageBreak/>
-        <w:t>Puesta en ma</w:t>
-      </w:r>
-      <w:r>
-        <w:t>rcha rápida</w:t>
+        <w:t>Puesta en marcha rápida</w:t>
       </w:r>
     </w:p>
     <w:p>
@@ -1368,10 +1349,7 @@
       </w:pPr>
       <w:r>
         <w:tab/>
-        <w:t xml:space="preserve">La configuración 3d viene </w:t>
-      </w:r>
-      <w:r>
-        <w:t>configurada por defecto en Firefox.</w:t>
+        <w:t>La configuración 3d viene configurada por defecto en Firefox.</w:t>
       </w:r>
     </w:p>
     <w:p>
@@ -1568,10 +1546,7 @@
         </w:drawing>
       </w:r>
       <w:r>
-        <w:t xml:space="preserve"> pa</w:t>
-      </w:r>
-      <w:r>
-        <w:t>ra seleccionar un fichero de su máquina.</w:t>
+        <w:t xml:space="preserve"> para seleccionar un fichero de su máquina.</w:t>
       </w:r>
     </w:p>
     <w:p>
@@ -1717,10 +1692,7 @@
         </w:drawing>
       </w:r>
       <w:r>
-        <w:t xml:space="preserve"> para ver e</w:t>
-      </w:r>
-      <w:r>
-        <w:t>l camino mínimo representado por el robot.</w:t>
+        <w:t xml:space="preserve"> para ver el camino mínimo representado por el robot.</w:t>
       </w:r>
     </w:p>
     <w:p>
@@ -1939,10 +1911,7 @@
         <w:t xml:space="preserve">INFO: </w:t>
       </w:r>
       <w:r>
-        <w:t xml:space="preserve">Se muestra información de </w:t>
-      </w:r>
-      <w:r>
-        <w:t>la posición del robot cuando se ejecuta la representación del camino mínimo.</w:t>
+        <w:t>Se muestra información de la posición del robot cuando se ejecuta la representación del camino mínimo.</w:t>
       </w:r>
     </w:p>
     <w:p>
@@ -1999,10 +1968,7 @@
         <w:t>PAUSE:</w:t>
       </w:r>
       <w:r>
-        <w:t xml:space="preserve"> Hace una pausa en el mov</w:t>
-      </w:r>
-      <w:r>
-        <w:t>imiento del robot.</w:t>
+        <w:t xml:space="preserve"> Hace una pausa en el movimiento del robot.</w:t>
       </w:r>
     </w:p>
     <w:p>
@@ -2082,10 +2048,7 @@
         </w:rPr>
       </w:pPr>
       <w:r>
-        <w:t xml:space="preserve">Elementos </w:t>
-      </w:r>
-      <w:r>
-        <w:t xml:space="preserve">zona </w:t>
+        <w:t xml:space="preserve">Elementos zona </w:t>
       </w:r>
       <w:r>
         <w:rPr>
@@ -2196,7 +2159,13 @@
         <w:t xml:space="preserve">Antialiasing: </w:t>
       </w:r>
       <w:r>
-        <w:t xml:space="preserve">Muestra la escena con bordes redondeados.Es necesario pulsar </w:t>
+        <w:t>Muestra la escena con bordes redondeados.</w:t>
+      </w:r>
+      <w:r>
+        <w:t xml:space="preserve"> </w:t>
+      </w:r>
+      <w:r>
+        <w:t xml:space="preserve">Es necesario pulsar </w:t>
       </w:r>
       <w:r>
         <w:rPr>
@@ -2224,10 +2193,13 @@
         <w:t xml:space="preserve">Texturas: </w:t>
       </w:r>
       <w:r>
-        <w:t xml:space="preserve">Añade texturas a los </w:t>
-      </w:r>
-      <w:r>
-        <w:t xml:space="preserve">distintos elementos del mapa que se cargue posteriormente en la escena.Es necesario pulsar </w:t>
+        <w:t>Añade texturas a los distintos elementos del mapa que se cargue posteriormente en la escena.</w:t>
+      </w:r>
+      <w:r>
+        <w:t xml:space="preserve"> </w:t>
+      </w:r>
+      <w:r>
+        <w:t xml:space="preserve">Es necesario pulsar </w:t>
       </w:r>
       <w:r>
         <w:rPr>
@@ -2255,6 +2227,12 @@
         <w:t>Mapa de cálculo:</w:t>
       </w:r>
       <w:r>
+        <w:rPr>
+          <w:color w:val="008000"/>
+        </w:rPr>
+        <w:t xml:space="preserve"> </w:t>
+      </w:r>
+      <w:r>
         <w:t xml:space="preserve">Al ejecutar </w:t>
       </w:r>
       <w:r>
@@ -2264,10 +2242,7 @@
         <w:t xml:space="preserve">A* </w:t>
       </w:r>
       <w:r>
-        <w:t>mostrará los caminos que ha tenido que realizar el robot pa</w:t>
-      </w:r>
-      <w:r>
-        <w:t>ra obtener la trayectoria mínima. Se representa en cubos de color violeta, y cuanto el color es más intenso más cálculos ha tenido que realizar.</w:t>
+        <w:t>mostrará los caminos que ha tenido que realizar el robot para obtener la trayectoria mínima. Se representa en cubos de color violeta, y cuanto el color es más intenso más cálculos ha tenido que realizar.</w:t>
       </w:r>
     </w:p>
     <w:p>
@@ -3064,10 +3039,7 @@
         <w:jc w:val="both"/>
       </w:pPr>
       <w:r>
-        <w:t>Inicialmente el número de o</w:t>
-      </w:r>
-      <w:r>
-        <w:t>bjetos especificado al crear el mapa a la hora de representarlo es agua.</w:t>
+        <w:t>Inicialmente el número de objetos especificado al crear el mapa a la hora de representarlo es agua.</w:t>
       </w:r>
     </w:p>
     <w:p>
@@ -3655,13 +3627,7 @@
         <w:jc w:val="both"/>
       </w:pPr>
       <w:r>
-        <w:t xml:space="preserve">Este </w:t>
-      </w:r>
-      <w:r>
-        <w:t>fichero contiene los datos de nuestro mapa, el camino mínimo y además los lugares que ocupan cada objeto especificado en nuestro mapa incluyendo el tipo de objeto del que se trate (agua, una roca, tierra, el inicio o el final) . Este es el fichero con el q</w:t>
-      </w:r>
-      <w:r>
-        <w:t>ue se deberá abrir la aplicación web detallada en el apartado anterior.</w:t>
+        <w:t>Este fichero contiene los datos de nuestro mapa, el camino mínimo y además los lugares que ocupan cada objeto especificado en nuestro mapa incluyendo el tipo de objeto del que se trate (agua, una roca, tierra, el inicio o el final) . Este es el fichero con el que se deberá abrir la aplicación web detallada en el apartado anterior.</w:t>
       </w:r>
     </w:p>
     <w:p>
@@ -4161,10 +4127,7 @@
         <w:jc w:val="both"/>
       </w:pPr>
       <w:r>
-        <w:t>Introducir en el</w:t>
-      </w:r>
-      <w:r>
-        <w:t xml:space="preserve"> mapa dos inicios.</w:t>
+        <w:t>Introducir en el mapa dos inicios.</w:t>
       </w:r>
     </w:p>
     <w:p>
@@ -4336,8 +4299,8 @@
 </file>
 
 <file path=word/endnotes.xml><?xml version="1.0" encoding="utf-8"?>
-<w:endnotes xmlns:ve="http://schemas.openxmlformats.org/markup-compatibility/2006" xmlns:o="urn:schemas-microsoft-com:office:office" xmlns:r="http://schemas.openxmlformats.org/officeDocument/2006/relationships" xmlns:m="http://schemas.openxmlformats.org/officeDocument/2006/math" xmlns:v="urn:schemas-microsoft-com:vml" xmlns:wp="http://schemas.openxmlformats.org/drawingml/2006/wordprocessingDrawing" xmlns:w10="urn:schemas-microsoft-com:office:word" xmlns:w="http://schemas.openxmlformats.org/wordprocessingml/2006/main" xmlns:wne="http://schemas.microsoft.com/office/word/2006/wordml">
-  <w:endnote w:type="separator" w:id="0">
+<w:endnotes xmlns:wpc="http://schemas.microsoft.com/office/word/2010/wordprocessingCanvas" xmlns:mc="http://schemas.openxmlformats.org/markup-compatibility/2006" xmlns:o="urn:schemas-microsoft-com:office:office" xmlns:r="http://schemas.openxmlformats.org/officeDocument/2006/relationships" xmlns:m="http://schemas.openxmlformats.org/officeDocument/2006/math" xmlns:v="urn:schemas-microsoft-com:vml" xmlns:wp14="http://schemas.microsoft.com/office/word/2010/wordprocessingDrawing" xmlns:wp="http://schemas.openxmlformats.org/drawingml/2006/wordprocessingDrawing" xmlns:w10="urn:schemas-microsoft-com:office:word" xmlns:w="http://schemas.openxmlformats.org/wordprocessingml/2006/main" xmlns:w14="http://schemas.microsoft.com/office/word/2010/wordml" xmlns:w15="http://schemas.microsoft.com/office/word/2012/wordml" xmlns:wpg="http://schemas.microsoft.com/office/word/2010/wordprocessingGroup" xmlns:wpi="http://schemas.microsoft.com/office/word/2010/wordprocessingInk" xmlns:wne="http://schemas.microsoft.com/office/word/2006/wordml" xmlns:wps="http://schemas.microsoft.com/office/word/2010/wordprocessingShape" mc:Ignorable="w14 w15 wp14">
+  <w:endnote w:type="separator" w:id="-1">
     <w:p>
       <w:pPr>
         <w:spacing w:after="0" w:line="240" w:lineRule="auto"/>
@@ -4347,7 +4310,7 @@
       </w:r>
     </w:p>
   </w:endnote>
-  <w:endnote w:type="continuationSeparator" w:id="1">
+  <w:endnote w:type="continuationSeparator" w:id="0">
     <w:p>
       <w:pPr>
         <w:spacing w:after="0" w:line="240" w:lineRule="auto"/>
@@ -4361,7 +4324,7 @@
 </file>
 
 <file path=word/footer1.xml><?xml version="1.0" encoding="utf-8"?>
-<w:ftr xmlns:ve="http://schemas.openxmlformats.org/markup-compatibility/2006" xmlns:o="urn:schemas-microsoft-com:office:office" xmlns:r="http://schemas.openxmlformats.org/officeDocument/2006/relationships" xmlns:m="http://schemas.openxmlformats.org/officeDocument/2006/math" xmlns:v="urn:schemas-microsoft-com:vml" xmlns:wp="http://schemas.openxmlformats.org/drawingml/2006/wordprocessingDrawing" xmlns:w10="urn:schemas-microsoft-com:office:word" xmlns:w="http://schemas.openxmlformats.org/wordprocessingml/2006/main" xmlns:wne="http://schemas.microsoft.com/office/word/2006/wordml">
+<w:ftr xmlns:wpc="http://schemas.microsoft.com/office/word/2010/wordprocessingCanvas" xmlns:mc="http://schemas.openxmlformats.org/markup-compatibility/2006" xmlns:o="urn:schemas-microsoft-com:office:office" xmlns:r="http://schemas.openxmlformats.org/officeDocument/2006/relationships" xmlns:m="http://schemas.openxmlformats.org/officeDocument/2006/math" xmlns:v="urn:schemas-microsoft-com:vml" xmlns:wp14="http://schemas.microsoft.com/office/word/2010/wordprocessingDrawing" xmlns:wp="http://schemas.openxmlformats.org/drawingml/2006/wordprocessingDrawing" xmlns:w10="urn:schemas-microsoft-com:office:word" xmlns:w="http://schemas.openxmlformats.org/wordprocessingml/2006/main" xmlns:w14="http://schemas.microsoft.com/office/word/2010/wordml" xmlns:w15="http://schemas.microsoft.com/office/word/2012/wordml" xmlns:wpg="http://schemas.microsoft.com/office/word/2010/wordprocessingGroup" xmlns:wpi="http://schemas.microsoft.com/office/word/2010/wordprocessingInk" xmlns:wne="http://schemas.microsoft.com/office/word/2006/wordml" xmlns:wps="http://schemas.microsoft.com/office/word/2010/wordprocessingShape" mc:Ignorable="w14 w15 wp14">
   <w:p>
     <w:pPr>
       <w:pStyle w:val="Piedepgina"/>
@@ -4395,7 +4358,7 @@
       <w:rPr>
         <w:noProof/>
       </w:rPr>
-      <w:t>12</w:t>
+      <w:t>4</w:t>
     </w:r>
     <w:r>
       <w:fldChar w:fldCharType="end"/>
@@ -4416,8 +4379,8 @@
 </file>
 
 <file path=word/footnotes.xml><?xml version="1.0" encoding="utf-8"?>
-<w:footnotes xmlns:ve="http://schemas.openxmlformats.org/markup-compatibility/2006" xmlns:o="urn:schemas-microsoft-com:office:office" xmlns:r="http://schemas.openxmlformats.org/officeDocument/2006/relationships" xmlns:m="http://schemas.openxmlformats.org/officeDocument/2006/math" xmlns:v="urn:schemas-microsoft-com:vml" xmlns:wp="http://schemas.openxmlformats.org/drawingml/2006/wordprocessingDrawing" xmlns:w10="urn:schemas-microsoft-com:office:word" xmlns:w="http://schemas.openxmlformats.org/wordprocessingml/2006/main" xmlns:wne="http://schemas.microsoft.com/office/word/2006/wordml">
-  <w:footnote w:type="separator" w:id="0">
+<w:footnotes xmlns:wpc="http://schemas.microsoft.com/office/word/2010/wordprocessingCanvas" xmlns:mc="http://schemas.openxmlformats.org/markup-compatibility/2006" xmlns:o="urn:schemas-microsoft-com:office:office" xmlns:r="http://schemas.openxmlformats.org/officeDocument/2006/relationships" xmlns:m="http://schemas.openxmlformats.org/officeDocument/2006/math" xmlns:v="urn:schemas-microsoft-com:vml" xmlns:wp14="http://schemas.microsoft.com/office/word/2010/wordprocessingDrawing" xmlns:wp="http://schemas.openxmlformats.org/drawingml/2006/wordprocessingDrawing" xmlns:w10="urn:schemas-microsoft-com:office:word" xmlns:w="http://schemas.openxmlformats.org/wordprocessingml/2006/main" xmlns:w14="http://schemas.microsoft.com/office/word/2010/wordml" xmlns:w15="http://schemas.microsoft.com/office/word/2012/wordml" xmlns:wpg="http://schemas.microsoft.com/office/word/2010/wordprocessingGroup" xmlns:wpi="http://schemas.microsoft.com/office/word/2010/wordprocessingInk" xmlns:wne="http://schemas.microsoft.com/office/word/2006/wordml" xmlns:wps="http://schemas.microsoft.com/office/word/2010/wordprocessingShape" mc:Ignorable="w14 w15 wp14">
+  <w:footnote w:type="separator" w:id="-1">
     <w:p>
       <w:pPr>
         <w:spacing w:after="0" w:line="240" w:lineRule="auto"/>
@@ -4427,7 +4390,7 @@
       </w:r>
     </w:p>
   </w:footnote>
-  <w:footnote w:type="continuationSeparator" w:id="1">
+  <w:footnote w:type="continuationSeparator" w:id="0">
     <w:p>
       <w:pPr>
         <w:spacing w:after="0" w:line="240" w:lineRule="auto"/>
@@ -4441,7 +4404,7 @@
 </file>
 
 <file path=word/header1.xml><?xml version="1.0" encoding="utf-8"?>
-<w:hdr xmlns:ve="http://schemas.openxmlformats.org/markup-compatibility/2006" xmlns:o="urn:schemas-microsoft-com:office:office" xmlns:r="http://schemas.openxmlformats.org/officeDocument/2006/relationships" xmlns:m="http://schemas.openxmlformats.org/officeDocument/2006/math" xmlns:v="urn:schemas-microsoft-com:vml" xmlns:wp="http://schemas.openxmlformats.org/drawingml/2006/wordprocessingDrawing" xmlns:w10="urn:schemas-microsoft-com:office:word" xmlns:w="http://schemas.openxmlformats.org/wordprocessingml/2006/main" xmlns:wne="http://schemas.microsoft.com/office/word/2006/wordml">
+<w:hdr xmlns:wpc="http://schemas.microsoft.com/office/word/2010/wordprocessingCanvas" xmlns:mc="http://schemas.openxmlformats.org/markup-compatibility/2006" xmlns:o="urn:schemas-microsoft-com:office:office" xmlns:r="http://schemas.openxmlformats.org/officeDocument/2006/relationships" xmlns:m="http://schemas.openxmlformats.org/officeDocument/2006/math" xmlns:v="urn:schemas-microsoft-com:vml" xmlns:wp14="http://schemas.microsoft.com/office/word/2010/wordprocessingDrawing" xmlns:wp="http://schemas.openxmlformats.org/drawingml/2006/wordprocessingDrawing" xmlns:w10="urn:schemas-microsoft-com:office:word" xmlns:w="http://schemas.openxmlformats.org/wordprocessingml/2006/main" xmlns:w14="http://schemas.microsoft.com/office/word/2010/wordml" xmlns:w15="http://schemas.microsoft.com/office/word/2012/wordml" xmlns:wpg="http://schemas.microsoft.com/office/word/2010/wordprocessingGroup" xmlns:wpi="http://schemas.microsoft.com/office/word/2010/wordprocessingInk" xmlns:wne="http://schemas.microsoft.com/office/word/2006/wordml" xmlns:wps="http://schemas.microsoft.com/office/word/2010/wordprocessingShape" mc:Ignorable="w14 w15 wp14">
   <w:p>
     <w:pPr>
       <w:pStyle w:val="Sinespaciado"/>
@@ -4513,7 +4476,7 @@
 </file>
 
 <file path=word/numbering.xml><?xml version="1.0" encoding="utf-8"?>
-<w:numbering xmlns:ve="http://schemas.openxmlformats.org/markup-compatibility/2006" xmlns:o="urn:schemas-microsoft-com:office:office" xmlns:r="http://schemas.openxmlformats.org/officeDocument/2006/relationships" xmlns:m="http://schemas.openxmlformats.org/officeDocument/2006/math" xmlns:v="urn:schemas-microsoft-com:vml" xmlns:wp="http://schemas.openxmlformats.org/drawingml/2006/wordprocessingDrawing" xmlns:w10="urn:schemas-microsoft-com:office:word" xmlns:w="http://schemas.openxmlformats.org/wordprocessingml/2006/main" xmlns:wne="http://schemas.microsoft.com/office/word/2006/wordml">
+<w:numbering xmlns:wpc="http://schemas.microsoft.com/office/word/2010/wordprocessingCanvas" xmlns:mc="http://schemas.openxmlformats.org/markup-compatibility/2006" xmlns:o="urn:schemas-microsoft-com:office:office" xmlns:r="http://schemas.openxmlformats.org/officeDocument/2006/relationships" xmlns:m="http://schemas.openxmlformats.org/officeDocument/2006/math" xmlns:v="urn:schemas-microsoft-com:vml" xmlns:wp14="http://schemas.microsoft.com/office/word/2010/wordprocessingDrawing" xmlns:wp="http://schemas.openxmlformats.org/drawingml/2006/wordprocessingDrawing" xmlns:w10="urn:schemas-microsoft-com:office:word" xmlns:w="http://schemas.openxmlformats.org/wordprocessingml/2006/main" xmlns:w14="http://schemas.microsoft.com/office/word/2010/wordml" xmlns:w15="http://schemas.microsoft.com/office/word/2012/wordml" xmlns:wpg="http://schemas.microsoft.com/office/word/2010/wordprocessingGroup" xmlns:wpi="http://schemas.microsoft.com/office/word/2010/wordprocessingInk" xmlns:wne="http://schemas.microsoft.com/office/word/2006/wordml" xmlns:wps="http://schemas.microsoft.com/office/word/2010/wordprocessingShape" mc:Ignorable="w14 w15 wp14">
   <w:abstractNum w:abstractNumId="0">
     <w:nsid w:val="06DC5361"/>
     <w:multiLevelType w:val="hybridMultilevel"/>
@@ -5962,7 +5925,7 @@
 </file>
 
 <file path=word/styles.xml><?xml version="1.0" encoding="utf-8"?>
-<w:styles xmlns:r="http://schemas.openxmlformats.org/officeDocument/2006/relationships" xmlns:w="http://schemas.openxmlformats.org/wordprocessingml/2006/main">
+<w:styles xmlns:mc="http://schemas.openxmlformats.org/markup-compatibility/2006" xmlns:r="http://schemas.openxmlformats.org/officeDocument/2006/relationships" xmlns:w="http://schemas.openxmlformats.org/wordprocessingml/2006/main" xmlns:w14="http://schemas.microsoft.com/office/word/2010/wordml" xmlns:w15="http://schemas.microsoft.com/office/word/2012/wordml" mc:Ignorable="w14 w15">
   <w:docDefaults>
     <w:rPrDefault>
       <w:rPr>
@@ -5978,144 +5941,378 @@
       </w:pPr>
     </w:pPrDefault>
   </w:docDefaults>
-  <w:latentStyles w:defLockedState="0" w:defUIPriority="99" w:defSemiHidden="1" w:defUnhideWhenUsed="1" w:defQFormat="0" w:count="267">
-    <w:lsdException w:name="Normal" w:semiHidden="0" w:uiPriority="0" w:unhideWhenUsed="0" w:qFormat="1"/>
-    <w:lsdException w:name="heading 1" w:semiHidden="0" w:uiPriority="9" w:unhideWhenUsed="0" w:qFormat="1"/>
-    <w:lsdException w:name="heading 2" w:uiPriority="9" w:qFormat="1"/>
-    <w:lsdException w:name="heading 3" w:uiPriority="9" w:qFormat="1"/>
-    <w:lsdException w:name="heading 4" w:uiPriority="9" w:qFormat="1"/>
-    <w:lsdException w:name="heading 5" w:uiPriority="9" w:qFormat="1"/>
-    <w:lsdException w:name="heading 6" w:uiPriority="9" w:qFormat="1"/>
-    <w:lsdException w:name="heading 7" w:uiPriority="9" w:qFormat="1"/>
-    <w:lsdException w:name="heading 8" w:uiPriority="9" w:qFormat="1"/>
-    <w:lsdException w:name="heading 9" w:uiPriority="9" w:qFormat="1"/>
-    <w:lsdException w:name="toc 1" w:uiPriority="39"/>
-    <w:lsdException w:name="toc 2" w:uiPriority="39"/>
-    <w:lsdException w:name="toc 3" w:uiPriority="39"/>
-    <w:lsdException w:name="toc 4" w:uiPriority="39"/>
-    <w:lsdException w:name="toc 5" w:uiPriority="39"/>
-    <w:lsdException w:name="toc 6" w:uiPriority="39"/>
-    <w:lsdException w:name="toc 7" w:uiPriority="39"/>
-    <w:lsdException w:name="toc 8" w:uiPriority="39"/>
-    <w:lsdException w:name="toc 9" w:uiPriority="39"/>
-    <w:lsdException w:name="caption" w:uiPriority="35" w:qFormat="1"/>
-    <w:lsdException w:name="Title" w:semiHidden="0" w:uiPriority="10" w:unhideWhenUsed="0" w:qFormat="1"/>
-    <w:lsdException w:name="Default Paragraph Font" w:uiPriority="1"/>
-    <w:lsdException w:name="Subtitle" w:semiHidden="0" w:uiPriority="11" w:unhideWhenUsed="0" w:qFormat="1"/>
-    <w:lsdException w:name="Strong" w:semiHidden="0" w:uiPriority="22" w:unhideWhenUsed="0" w:qFormat="1"/>
-    <w:lsdException w:name="Emphasis" w:semiHidden="0" w:uiPriority="20" w:unhideWhenUsed="0" w:qFormat="1"/>
-    <w:lsdException w:name="Table Grid" w:semiHidden="0" w:uiPriority="59" w:unhideWhenUsed="0"/>
-    <w:lsdException w:name="Placeholder Text" w:unhideWhenUsed="0"/>
-    <w:lsdException w:name="No Spacing" w:semiHidden="0" w:uiPriority="1" w:unhideWhenUsed="0" w:qFormat="1"/>
-    <w:lsdException w:name="Light Shading" w:semiHidden="0" w:uiPriority="60" w:unhideWhenUsed="0"/>
-    <w:lsdException w:name="Light List" w:semiHidden="0" w:uiPriority="61" w:unhideWhenUsed="0"/>
-    <w:lsdException w:name="Light Grid" w:semiHidden="0" w:uiPriority="62" w:unhideWhenUsed="0"/>
-    <w:lsdException w:name="Medium Shading 1" w:semiHidden="0" w:uiPriority="63" w:unhideWhenUsed="0"/>
-    <w:lsdException w:name="Medium Shading 2" w:semiHidden="0" w:uiPriority="64" w:unhideWhenUsed="0"/>
-    <w:lsdException w:name="Medium List 1" w:semiHidden="0" w:uiPriority="65" w:unhideWhenUsed="0"/>
-    <w:lsdException w:name="Medium List 2" w:semiHidden="0" w:uiPriority="66" w:unhideWhenUsed="0"/>
-    <w:lsdException w:name="Medium Grid 1" w:semiHidden="0" w:uiPriority="67" w:unhideWhenUsed="0"/>
-    <w:lsdException w:name="Medium Grid 2" w:semiHidden="0" w:uiPriority="68" w:unhideWhenUsed="0"/>
-    <w:lsdException w:name="Medium Grid 3" w:semiHidden="0" w:uiPriority="69" w:unhideWhenUsed="0"/>
-    <w:lsdException w:name="Dark List" w:semiHidden="0" w:uiPriority="70" w:unhideWhenUsed="0"/>
-    <w:lsdException w:name="Colorful Shading" w:semiHidden="0" w:uiPriority="71" w:unhideWhenUsed="0"/>
-    <w:lsdException w:name="Colorful List" w:semiHidden="0" w:uiPriority="72" w:unhideWhenUsed="0"/>
-    <w:lsdException w:name="Colorful Grid" w:semiHidden="0" w:uiPriority="73" w:unhideWhenUsed="0"/>
-    <w:lsdException w:name="Light Shading Accent 1" w:semiHidden="0" w:uiPriority="60" w:unhideWhenUsed="0"/>
-    <w:lsdException w:name="Light List Accent 1" w:semiHidden="0" w:uiPriority="61" w:unhideWhenUsed="0"/>
-    <w:lsdException w:name="Light Grid Accent 1" w:semiHidden="0" w:uiPriority="62" w:unhideWhenUsed="0"/>
-    <w:lsdException w:name="Medium Shading 1 Accent 1" w:semiHidden="0" w:uiPriority="63" w:unhideWhenUsed="0"/>
-    <w:lsdException w:name="Medium Shading 2 Accent 1" w:semiHidden="0" w:uiPriority="64" w:unhideWhenUsed="0"/>
-    <w:lsdException w:name="Medium List 1 Accent 1" w:semiHidden="0" w:uiPriority="65" w:unhideWhenUsed="0"/>
-    <w:lsdException w:name="Revision" w:unhideWhenUsed="0"/>
-    <w:lsdException w:name="List Paragraph" w:semiHidden="0" w:uiPriority="34" w:unhideWhenUsed="0" w:qFormat="1"/>
-    <w:lsdException w:name="Quote" w:semiHidden="0" w:uiPriority="29" w:unhideWhenUsed="0" w:qFormat="1"/>
-    <w:lsdException w:name="Intense Quote" w:semiHidden="0" w:uiPriority="30" w:unhideWhenUsed="0" w:qFormat="1"/>
-    <w:lsdException w:name="Medium List 2 Accent 1" w:semiHidden="0" w:uiPriority="66" w:unhideWhenUsed="0"/>
-    <w:lsdException w:name="Medium Grid 1 Accent 1" w:semiHidden="0" w:uiPriority="67" w:unhideWhenUsed="0"/>
-    <w:lsdException w:name="Medium Grid 2 Accent 1" w:semiHidden="0" w:uiPriority="68" w:unhideWhenUsed="0"/>
-    <w:lsdException w:name="Medium Grid 3 Accent 1" w:semiHidden="0" w:uiPriority="69" w:unhideWhenUsed="0"/>
-    <w:lsdException w:name="Dark List Accent 1" w:semiHidden="0" w:uiPriority="70" w:unhideWhenUsed="0"/>
-    <w:lsdException w:name="Colorful Shading Accent 1" w:semiHidden="0" w:uiPriority="71" w:unhideWhenUsed="0"/>
-    <w:lsdException w:name="Colorful List Accent 1" w:semiHidden="0" w:uiPriority="72" w:unhideWhenUsed="0"/>
-    <w:lsdException w:name="Colorful Grid Accent 1" w:semiHidden="0" w:uiPriority="73" w:unhideWhenUsed="0"/>
-    <w:lsdException w:name="Light Shading Accent 2" w:semiHidden="0" w:uiPriority="60" w:unhideWhenUsed="0"/>
-    <w:lsdException w:name="Light List Accent 2" w:semiHidden="0" w:uiPriority="61" w:unhideWhenUsed="0"/>
-    <w:lsdException w:name="Light Grid Accent 2" w:semiHidden="0" w:uiPriority="62" w:unhideWhenUsed="0"/>
-    <w:lsdException w:name="Medium Shading 1 Accent 2" w:semiHidden="0" w:uiPriority="63" w:unhideWhenUsed="0"/>
-    <w:lsdException w:name="Medium Shading 2 Accent 2" w:semiHidden="0" w:uiPriority="64" w:unhideWhenUsed="0"/>
-    <w:lsdException w:name="Medium List 1 Accent 2" w:semiHidden="0" w:uiPriority="65" w:unhideWhenUsed="0"/>
-    <w:lsdException w:name="Medium List 2 Accent 2" w:semiHidden="0" w:uiPriority="66" w:unhideWhenUsed="0"/>
-    <w:lsdException w:name="Medium Grid 1 Accent 2" w:semiHidden="0" w:uiPriority="67" w:unhideWhenUsed="0"/>
-    <w:lsdException w:name="Medium Grid 2 Accent 2" w:semiHidden="0" w:uiPriority="68" w:unhideWhenUsed="0"/>
-    <w:lsdException w:name="Medium Grid 3 Accent 2" w:semiHidden="0" w:uiPriority="69" w:unhideWhenUsed="0"/>
-    <w:lsdException w:name="Dark List Accent 2" w:semiHidden="0" w:uiPriority="70" w:unhideWhenUsed="0"/>
-    <w:lsdException w:name="Colorful Shading Accent 2" w:semiHidden="0" w:uiPriority="71" w:unhideWhenUsed="0"/>
-    <w:lsdException w:name="Colorful List Accent 2" w:semiHidden="0" w:uiPriority="72" w:unhideWhenUsed="0"/>
-    <w:lsdException w:name="Colorful Grid Accent 2" w:semiHidden="0" w:uiPriority="73" w:unhideWhenUsed="0"/>
-    <w:lsdException w:name="Light Shading Accent 3" w:semiHidden="0" w:uiPriority="60" w:unhideWhenUsed="0"/>
-    <w:lsdException w:name="Light List Accent 3" w:semiHidden="0" w:uiPriority="61" w:unhideWhenUsed="0"/>
-    <w:lsdException w:name="Light Grid Accent 3" w:semiHidden="0" w:uiPriority="62" w:unhideWhenUsed="0"/>
-    <w:lsdException w:name="Medium Shading 1 Accent 3" w:semiHidden="0" w:uiPriority="63" w:unhideWhenUsed="0"/>
-    <w:lsdException w:name="Medium Shading 2 Accent 3" w:semiHidden="0" w:uiPriority="64" w:unhideWhenUsed="0"/>
-    <w:lsdException w:name="Medium List 1 Accent 3" w:semiHidden="0" w:uiPriority="65" w:unhideWhenUsed="0"/>
-    <w:lsdException w:name="Medium List 2 Accent 3" w:semiHidden="0" w:uiPriority="66" w:unhideWhenUsed="0"/>
-    <w:lsdException w:name="Medium Grid 1 Accent 3" w:semiHidden="0" w:uiPriority="67" w:unhideWhenUsed="0"/>
-    <w:lsdException w:name="Medium Grid 2 Accent 3" w:semiHidden="0" w:uiPriority="68" w:unhideWhenUsed="0"/>
-    <w:lsdException w:name="Medium Grid 3 Accent 3" w:semiHidden="0" w:uiPriority="69" w:unhideWhenUsed="0"/>
-    <w:lsdException w:name="Dark List Accent 3" w:semiHidden="0" w:uiPriority="70" w:unhideWhenUsed="0"/>
-    <w:lsdException w:name="Colorful Shading Accent 3" w:semiHidden="0" w:uiPriority="71" w:unhideWhenUsed="0"/>
-    <w:lsdException w:name="Colorful List Accent 3" w:semiHidden="0" w:uiPriority="72" w:unhideWhenUsed="0"/>
-    <w:lsdException w:name="Colorful Grid Accent 3" w:semiHidden="0" w:uiPriority="73" w:unhideWhenUsed="0"/>
-    <w:lsdException w:name="Light Shading Accent 4" w:semiHidden="0" w:uiPriority="60" w:unhideWhenUsed="0"/>
-    <w:lsdException w:name="Light List Accent 4" w:semiHidden="0" w:uiPriority="61" w:unhideWhenUsed="0"/>
-    <w:lsdException w:name="Light Grid Accent 4" w:semiHidden="0" w:uiPriority="62" w:unhideWhenUsed="0"/>
-    <w:lsdException w:name="Medium Shading 1 Accent 4" w:semiHidden="0" w:uiPriority="63" w:unhideWhenUsed="0"/>
-    <w:lsdException w:name="Medium Shading 2 Accent 4" w:semiHidden="0" w:uiPriority="64" w:unhideWhenUsed="0"/>
-    <w:lsdException w:name="Medium List 1 Accent 4" w:semiHidden="0" w:uiPriority="65" w:unhideWhenUsed="0"/>
-    <w:lsdException w:name="Medium List 2 Accent 4" w:semiHidden="0" w:uiPriority="66" w:unhideWhenUsed="0"/>
-    <w:lsdException w:name="Medium Grid 1 Accent 4" w:semiHidden="0" w:uiPriority="67" w:unhideWhenUsed="0"/>
-    <w:lsdException w:name="Medium Grid 2 Accent 4" w:semiHidden="0" w:uiPriority="68" w:unhideWhenUsed="0"/>
-    <w:lsdException w:name="Medium Grid 3 Accent 4" w:semiHidden="0" w:uiPriority="69" w:unhideWhenUsed="0"/>
-    <w:lsdException w:name="Dark List Accent 4" w:semiHidden="0" w:uiPriority="70" w:unhideWhenUsed="0"/>
-    <w:lsdException w:name="Colorful Shading Accent 4" w:semiHidden="0" w:uiPriority="71" w:unhideWhenUsed="0"/>
-    <w:lsdException w:name="Colorful List Accent 4" w:semiHidden="0" w:uiPriority="72" w:unhideWhenUsed="0"/>
-    <w:lsdException w:name="Colorful Grid Accent 4" w:semiHidden="0" w:uiPriority="73" w:unhideWhenUsed="0"/>
-    <w:lsdException w:name="Light Shading Accent 5" w:semiHidden="0" w:uiPriority="60" w:unhideWhenUsed="0"/>
-    <w:lsdException w:name="Light List Accent 5" w:semiHidden="0" w:uiPriority="61" w:unhideWhenUsed="0"/>
-    <w:lsdException w:name="Light Grid Accent 5" w:semiHidden="0" w:uiPriority="62" w:unhideWhenUsed="0"/>
-    <w:lsdException w:name="Medium Shading 1 Accent 5" w:semiHidden="0" w:uiPriority="63" w:unhideWhenUsed="0"/>
-    <w:lsdException w:name="Medium Shading 2 Accent 5" w:semiHidden="0" w:uiPriority="64" w:unhideWhenUsed="0"/>
-    <w:lsdException w:name="Medium List 1 Accent 5" w:semiHidden="0" w:uiPriority="65" w:unhideWhenUsed="0"/>
-    <w:lsdException w:name="Medium List 2 Accent 5" w:semiHidden="0" w:uiPriority="66" w:unhideWhenUsed="0"/>
-    <w:lsdException w:name="Medium Grid 1 Accent 5" w:semiHidden="0" w:uiPriority="67" w:unhideWhenUsed="0"/>
-    <w:lsdException w:name="Medium Grid 2 Accent 5" w:semiHidden="0" w:uiPriority="68" w:unhideWhenUsed="0"/>
-    <w:lsdException w:name="Medium Grid 3 Accent 5" w:semiHidden="0" w:uiPriority="69" w:unhideWhenUsed="0"/>
-    <w:lsdException w:name="Dark List Accent 5" w:semiHidden="0" w:uiPriority="70" w:unhideWhenUsed="0"/>
-    <w:lsdException w:name="Colorful Shading Accent 5" w:semiHidden="0" w:uiPriority="71" w:unhideWhenUsed="0"/>
-    <w:lsdException w:name="Colorful List Accent 5" w:semiHidden="0" w:uiPriority="72" w:unhideWhenUsed="0"/>
-    <w:lsdException w:name="Colorful Grid Accent 5" w:semiHidden="0" w:uiPriority="73" w:unhideWhenUsed="0"/>
-    <w:lsdException w:name="Light Shading Accent 6" w:semiHidden="0" w:uiPriority="60" w:unhideWhenUsed="0"/>
-    <w:lsdException w:name="Light List Accent 6" w:semiHidden="0" w:uiPriority="61" w:unhideWhenUsed="0"/>
-    <w:lsdException w:name="Light Grid Accent 6" w:semiHidden="0" w:uiPriority="62" w:unhideWhenUsed="0"/>
-    <w:lsdException w:name="Medium Shading 1 Accent 6" w:semiHidden="0" w:uiPriority="63" w:unhideWhenUsed="0"/>
-    <w:lsdException w:name="Medium Shading 2 Accent 6" w:semiHidden="0" w:uiPriority="64" w:unhideWhenUsed="0"/>
-    <w:lsdException w:name="Medium List 1 Accent 6" w:semiHidden="0" w:uiPriority="65" w:unhideWhenUsed="0"/>
-    <w:lsdException w:name="Medium List 2 Accent 6" w:semiHidden="0" w:uiPriority="66" w:unhideWhenUsed="0"/>
-    <w:lsdException w:name="Medium Grid 1 Accent 6" w:semiHidden="0" w:uiPriority="67" w:unhideWhenUsed="0"/>
-    <w:lsdException w:name="Medium Grid 2 Accent 6" w:semiHidden="0" w:uiPriority="68" w:unhideWhenUsed="0"/>
-    <w:lsdException w:name="Medium Grid 3 Accent 6" w:semiHidden="0" w:uiPriority="69" w:unhideWhenUsed="0"/>
-    <w:lsdException w:name="Dark List Accent 6" w:semiHidden="0" w:uiPriority="70" w:unhideWhenUsed="0"/>
-    <w:lsdException w:name="Colorful Shading Accent 6" w:semiHidden="0" w:uiPriority="71" w:unhideWhenUsed="0"/>
-    <w:lsdException w:name="Colorful List Accent 6" w:semiHidden="0" w:uiPriority="72" w:unhideWhenUsed="0"/>
-    <w:lsdException w:name="Colorful Grid Accent 6" w:semiHidden="0" w:uiPriority="73" w:unhideWhenUsed="0"/>
-    <w:lsdException w:name="Subtle Emphasis" w:semiHidden="0" w:uiPriority="19" w:unhideWhenUsed="0" w:qFormat="1"/>
-    <w:lsdException w:name="Intense Emphasis" w:semiHidden="0" w:uiPriority="21" w:unhideWhenUsed="0" w:qFormat="1"/>
-    <w:lsdException w:name="Subtle Reference" w:semiHidden="0" w:uiPriority="31" w:unhideWhenUsed="0" w:qFormat="1"/>
-    <w:lsdException w:name="Intense Reference" w:semiHidden="0" w:uiPriority="32" w:unhideWhenUsed="0" w:qFormat="1"/>
-    <w:lsdException w:name="Book Title" w:semiHidden="0" w:uiPriority="33" w:unhideWhenUsed="0" w:qFormat="1"/>
-    <w:lsdException w:name="Bibliography" w:uiPriority="37"/>
-    <w:lsdException w:name="TOC Heading" w:uiPriority="39" w:qFormat="1"/>
+  <w:latentStyles w:defLockedState="0" w:defUIPriority="99" w:defSemiHidden="0" w:defUnhideWhenUsed="0" w:defQFormat="0" w:count="371">
+    <w:lsdException w:name="Normal" w:uiPriority="0" w:qFormat="1"/>
+    <w:lsdException w:name="heading 1" w:uiPriority="9" w:qFormat="1"/>
+    <w:lsdException w:name="heading 2" w:semiHidden="1" w:uiPriority="9" w:unhideWhenUsed="1" w:qFormat="1"/>
+    <w:lsdException w:name="heading 3" w:semiHidden="1" w:uiPriority="9" w:unhideWhenUsed="1" w:qFormat="1"/>
+    <w:lsdException w:name="heading 4" w:semiHidden="1" w:uiPriority="9" w:unhideWhenUsed="1" w:qFormat="1"/>
+    <w:lsdException w:name="heading 5" w:semiHidden="1" w:uiPriority="9" w:unhideWhenUsed="1" w:qFormat="1"/>
+    <w:lsdException w:name="heading 6" w:semiHidden="1" w:uiPriority="9" w:unhideWhenUsed="1" w:qFormat="1"/>
+    <w:lsdException w:name="heading 7" w:semiHidden="1" w:uiPriority="9" w:unhideWhenUsed="1" w:qFormat="1"/>
+    <w:lsdException w:name="heading 8" w:semiHidden="1" w:uiPriority="9" w:unhideWhenUsed="1" w:qFormat="1"/>
+    <w:lsdException w:name="heading 9" w:semiHidden="1" w:uiPriority="9" w:unhideWhenUsed="1" w:qFormat="1"/>
+    <w:lsdException w:name="index 1" w:semiHidden="1" w:unhideWhenUsed="1"/>
+    <w:lsdException w:name="index 2" w:semiHidden="1" w:unhideWhenUsed="1"/>
+    <w:lsdException w:name="index 3" w:semiHidden="1" w:unhideWhenUsed="1"/>
+    <w:lsdException w:name="index 4" w:semiHidden="1" w:unhideWhenUsed="1"/>
+    <w:lsdException w:name="index 5" w:semiHidden="1" w:unhideWhenUsed="1"/>
+    <w:lsdException w:name="index 6" w:semiHidden="1" w:unhideWhenUsed="1"/>
+    <w:lsdException w:name="index 7" w:semiHidden="1" w:unhideWhenUsed="1"/>
+    <w:lsdException w:name="index 8" w:semiHidden="1" w:unhideWhenUsed="1"/>
+    <w:lsdException w:name="index 9" w:semiHidden="1" w:unhideWhenUsed="1"/>
+    <w:lsdException w:name="toc 1" w:semiHidden="1" w:uiPriority="39" w:unhideWhenUsed="1"/>
+    <w:lsdException w:name="toc 2" w:semiHidden="1" w:uiPriority="39" w:unhideWhenUsed="1"/>
+    <w:lsdException w:name="toc 3" w:semiHidden="1" w:uiPriority="39" w:unhideWhenUsed="1"/>
+    <w:lsdException w:name="toc 4" w:semiHidden="1" w:uiPriority="39" w:unhideWhenUsed="1"/>
+    <w:lsdException w:name="toc 5" w:semiHidden="1" w:uiPriority="39" w:unhideWhenUsed="1"/>
+    <w:lsdException w:name="toc 6" w:semiHidden="1" w:uiPriority="39" w:unhideWhenUsed="1"/>
+    <w:lsdException w:name="toc 7" w:semiHidden="1" w:uiPriority="39" w:unhideWhenUsed="1"/>
+    <w:lsdException w:name="toc 8" w:semiHidden="1" w:uiPriority="39" w:unhideWhenUsed="1"/>
+    <w:lsdException w:name="toc 9" w:semiHidden="1" w:uiPriority="39" w:unhideWhenUsed="1"/>
+    <w:lsdException w:name="Normal Indent" w:semiHidden="1" w:unhideWhenUsed="1"/>
+    <w:lsdException w:name="footnote text" w:semiHidden="1" w:unhideWhenUsed="1"/>
+    <w:lsdException w:name="annotation text" w:semiHidden="1" w:unhideWhenUsed="1"/>
+    <w:lsdException w:name="header" w:semiHidden="1" w:unhideWhenUsed="1"/>
+    <w:lsdException w:name="footer" w:semiHidden="1" w:unhideWhenUsed="1"/>
+    <w:lsdException w:name="index heading" w:semiHidden="1" w:unhideWhenUsed="1"/>
+    <w:lsdException w:name="caption" w:semiHidden="1" w:uiPriority="35" w:unhideWhenUsed="1" w:qFormat="1"/>
+    <w:lsdException w:name="table of figures" w:semiHidden="1" w:unhideWhenUsed="1"/>
+    <w:lsdException w:name="envelope address" w:semiHidden="1" w:unhideWhenUsed="1"/>
+    <w:lsdException w:name="envelope return" w:semiHidden="1" w:unhideWhenUsed="1"/>
+    <w:lsdException w:name="footnote reference" w:semiHidden="1" w:unhideWhenUsed="1"/>
+    <w:lsdException w:name="annotation reference" w:semiHidden="1" w:unhideWhenUsed="1"/>
+    <w:lsdException w:name="line number" w:semiHidden="1" w:unhideWhenUsed="1"/>
+    <w:lsdException w:name="page number" w:semiHidden="1" w:unhideWhenUsed="1"/>
+    <w:lsdException w:name="endnote reference" w:semiHidden="1" w:unhideWhenUsed="1"/>
+    <w:lsdException w:name="endnote text" w:semiHidden="1" w:unhideWhenUsed="1"/>
+    <w:lsdException w:name="table of authorities" w:semiHidden="1" w:unhideWhenUsed="1"/>
+    <w:lsdException w:name="macro" w:semiHidden="1" w:unhideWhenUsed="1"/>
+    <w:lsdException w:name="toa heading" w:semiHidden="1" w:unhideWhenUsed="1"/>
+    <w:lsdException w:name="List" w:semiHidden="1" w:unhideWhenUsed="1"/>
+    <w:lsdException w:name="List Bullet" w:semiHidden="1" w:unhideWhenUsed="1"/>
+    <w:lsdException w:name="List Number" w:semiHidden="1" w:unhideWhenUsed="1"/>
+    <w:lsdException w:name="List 2" w:semiHidden="1" w:unhideWhenUsed="1"/>
+    <w:lsdException w:name="List 3" w:semiHidden="1" w:unhideWhenUsed="1"/>
+    <w:lsdException w:name="List 4" w:semiHidden="1" w:unhideWhenUsed="1"/>
+    <w:lsdException w:name="List 5" w:semiHidden="1" w:unhideWhenUsed="1"/>
+    <w:lsdException w:name="List Bullet 2" w:semiHidden="1" w:unhideWhenUsed="1"/>
+    <w:lsdException w:name="List Bullet 3" w:semiHidden="1" w:unhideWhenUsed="1"/>
+    <w:lsdException w:name="List Bullet 4" w:semiHidden="1" w:unhideWhenUsed="1"/>
+    <w:lsdException w:name="List Bullet 5" w:semiHidden="1" w:unhideWhenUsed="1"/>
+    <w:lsdException w:name="List Number 2" w:semiHidden="1" w:unhideWhenUsed="1"/>
+    <w:lsdException w:name="List Number 3" w:semiHidden="1" w:unhideWhenUsed="1"/>
+    <w:lsdException w:name="List Number 4" w:semiHidden="1" w:unhideWhenUsed="1"/>
+    <w:lsdException w:name="List Number 5" w:semiHidden="1" w:unhideWhenUsed="1"/>
+    <w:lsdException w:name="Title" w:uiPriority="10" w:qFormat="1"/>
+    <w:lsdException w:name="Closing" w:semiHidden="1" w:unhideWhenUsed="1"/>
+    <w:lsdException w:name="Signature" w:semiHidden="1" w:unhideWhenUsed="1"/>
+    <w:lsdException w:name="Default Paragraph Font" w:semiHidden="1" w:uiPriority="1" w:unhideWhenUsed="1"/>
+    <w:lsdException w:name="Body Text" w:semiHidden="1" w:unhideWhenUsed="1"/>
+    <w:lsdException w:name="Body Text Indent" w:semiHidden="1" w:unhideWhenUsed="1"/>
+    <w:lsdException w:name="List Continue" w:semiHidden="1" w:unhideWhenUsed="1"/>
+    <w:lsdException w:name="List Continue 2" w:semiHidden="1" w:unhideWhenUsed="1"/>
+    <w:lsdException w:name="List Continue 3" w:semiHidden="1" w:unhideWhenUsed="1"/>
+    <w:lsdException w:name="List Continue 4" w:semiHidden="1" w:unhideWhenUsed="1"/>
+    <w:lsdException w:name="List Continue 5" w:semiHidden="1" w:unhideWhenUsed="1"/>
+    <w:lsdException w:name="Message Header" w:semiHidden="1" w:unhideWhenUsed="1"/>
+    <w:lsdException w:name="Subtitle" w:uiPriority="11" w:qFormat="1"/>
+    <w:lsdException w:name="Salutation" w:semiHidden="1" w:unhideWhenUsed="1"/>
+    <w:lsdException w:name="Date" w:semiHidden="1" w:unhideWhenUsed="1"/>
+    <w:lsdException w:name="Body Text First Indent" w:semiHidden="1" w:unhideWhenUsed="1"/>
+    <w:lsdException w:name="Body Text First Indent 2" w:semiHidden="1" w:unhideWhenUsed="1"/>
+    <w:lsdException w:name="Note Heading" w:semiHidden="1" w:unhideWhenUsed="1"/>
+    <w:lsdException w:name="Body Text 2" w:semiHidden="1" w:unhideWhenUsed="1"/>
+    <w:lsdException w:name="Body Text 3" w:semiHidden="1" w:unhideWhenUsed="1"/>
+    <w:lsdException w:name="Body Text Indent 2" w:semiHidden="1" w:unhideWhenUsed="1"/>
+    <w:lsdException w:name="Body Text Indent 3" w:semiHidden="1" w:unhideWhenUsed="1"/>
+    <w:lsdException w:name="Block Text" w:semiHidden="1" w:unhideWhenUsed="1"/>
+    <w:lsdException w:name="Hyperlink" w:semiHidden="1" w:unhideWhenUsed="1"/>
+    <w:lsdException w:name="FollowedHyperlink" w:semiHidden="1" w:unhideWhenUsed="1"/>
+    <w:lsdException w:name="Strong" w:uiPriority="22" w:qFormat="1"/>
+    <w:lsdException w:name="Emphasis" w:uiPriority="20" w:qFormat="1"/>
+    <w:lsdException w:name="Document Map" w:semiHidden="1" w:unhideWhenUsed="1"/>
+    <w:lsdException w:name="Plain Text" w:semiHidden="1" w:unhideWhenUsed="1"/>
+    <w:lsdException w:name="E-mail Signature" w:semiHidden="1" w:unhideWhenUsed="1"/>
+    <w:lsdException w:name="HTML Top of Form" w:semiHidden="1" w:unhideWhenUsed="1"/>
+    <w:lsdException w:name="HTML Bottom of Form" w:semiHidden="1" w:unhideWhenUsed="1"/>
+    <w:lsdException w:name="Normal (Web)" w:semiHidden="1" w:unhideWhenUsed="1"/>
+    <w:lsdException w:name="HTML Acronym" w:semiHidden="1" w:unhideWhenUsed="1"/>
+    <w:lsdException w:name="HTML Address" w:semiHidden="1" w:unhideWhenUsed="1"/>
+    <w:lsdException w:name="HTML Cite" w:semiHidden="1" w:unhideWhenUsed="1"/>
+    <w:lsdException w:name="HTML Code" w:semiHidden="1" w:unhideWhenUsed="1"/>
+    <w:lsdException w:name="HTML Definition" w:semiHidden="1" w:unhideWhenUsed="1"/>
+    <w:lsdException w:name="HTML Keyboard" w:semiHidden="1" w:unhideWhenUsed="1"/>
+    <w:lsdException w:name="HTML Preformatted" w:semiHidden="1" w:unhideWhenUsed="1"/>
+    <w:lsdException w:name="HTML Sample" w:semiHidden="1" w:unhideWhenUsed="1"/>
+    <w:lsdException w:name="HTML Typewriter" w:semiHidden="1" w:unhideWhenUsed="1"/>
+    <w:lsdException w:name="HTML Variable" w:semiHidden="1" w:unhideWhenUsed="1"/>
+    <w:lsdException w:name="Normal Table" w:semiHidden="1" w:unhideWhenUsed="1"/>
+    <w:lsdException w:name="annotation subject" w:semiHidden="1" w:unhideWhenUsed="1"/>
+    <w:lsdException w:name="No List" w:semiHidden="1" w:unhideWhenUsed="1"/>
+    <w:lsdException w:name="Outline List 1" w:semiHidden="1" w:unhideWhenUsed="1"/>
+    <w:lsdException w:name="Outline List 2" w:semiHidden="1" w:unhideWhenUsed="1"/>
+    <w:lsdException w:name="Outline List 3" w:semiHidden="1" w:unhideWhenUsed="1"/>
+    <w:lsdException w:name="Table Simple 1" w:semiHidden="1" w:unhideWhenUsed="1"/>
+    <w:lsdException w:name="Table Simple 2" w:semiHidden="1" w:unhideWhenUsed="1"/>
+    <w:lsdException w:name="Table Simple 3" w:semiHidden="1" w:unhideWhenUsed="1"/>
+    <w:lsdException w:name="Table Classic 1" w:semiHidden="1" w:unhideWhenUsed="1"/>
+    <w:lsdException w:name="Table Classic 2" w:semiHidden="1" w:unhideWhenUsed="1"/>
+    <w:lsdException w:name="Table Classic 3" w:semiHidden="1" w:unhideWhenUsed="1"/>
+    <w:lsdException w:name="Table Classic 4" w:semiHidden="1" w:unhideWhenUsed="1"/>
+    <w:lsdException w:name="Table Colorful 1" w:semiHidden="1" w:unhideWhenUsed="1"/>
+    <w:lsdException w:name="Table Colorful 2" w:semiHidden="1" w:unhideWhenUsed="1"/>
+    <w:lsdException w:name="Table Colorful 3" w:semiHidden="1" w:unhideWhenUsed="1"/>
+    <w:lsdException w:name="Table Columns 1" w:semiHidden="1" w:unhideWhenUsed="1"/>
+    <w:lsdException w:name="Table Columns 2" w:semiHidden="1" w:unhideWhenUsed="1"/>
+    <w:lsdException w:name="Table Columns 3" w:semiHidden="1" w:unhideWhenUsed="1"/>
+    <w:lsdException w:name="Table Columns 4" w:semiHidden="1" w:unhideWhenUsed="1"/>
+    <w:lsdException w:name="Table Columns 5" w:semiHidden="1" w:unhideWhenUsed="1"/>
+    <w:lsdException w:name="Table Grid 1" w:semiHidden="1" w:unhideWhenUsed="1"/>
+    <w:lsdException w:name="Table Grid 2" w:semiHidden="1" w:unhideWhenUsed="1"/>
+    <w:lsdException w:name="Table Grid 3" w:semiHidden="1" w:unhideWhenUsed="1"/>
+    <w:lsdException w:name="Table Grid 4" w:semiHidden="1" w:unhideWhenUsed="1"/>
+    <w:lsdException w:name="Table Grid 5" w:semiHidden="1" w:unhideWhenUsed="1"/>
+    <w:lsdException w:name="Table Grid 6" w:semiHidden="1" w:unhideWhenUsed="1"/>
+    <w:lsdException w:name="Table Grid 7" w:semiHidden="1" w:unhideWhenUsed="1"/>
+    <w:lsdException w:name="Table Grid 8" w:semiHidden="1" w:unhideWhenUsed="1"/>
+    <w:lsdException w:name="Table List 1" w:semiHidden="1" w:unhideWhenUsed="1"/>
+    <w:lsdException w:name="Table List 2" w:semiHidden="1" w:unhideWhenUsed="1"/>
+    <w:lsdException w:name="Table List 3" w:semiHidden="1" w:unhideWhenUsed="1"/>
+    <w:lsdException w:name="Table List 4" w:semiHidden="1" w:unhideWhenUsed="1"/>
+    <w:lsdException w:name="Table List 5" w:semiHidden="1" w:unhideWhenUsed="1"/>
+    <w:lsdException w:name="Table List 6" w:semiHidden="1" w:unhideWhenUsed="1"/>
+    <w:lsdException w:name="Table List 7" w:semiHidden="1" w:unhideWhenUsed="1"/>
+    <w:lsdException w:name="Table List 8" w:semiHidden="1" w:unhideWhenUsed="1"/>
+    <w:lsdException w:name="Table 3D effects 1" w:semiHidden="1" w:unhideWhenUsed="1"/>
+    <w:lsdException w:name="Table 3D effects 2" w:semiHidden="1" w:unhideWhenUsed="1"/>
+    <w:lsdException w:name="Table 3D effects 3" w:semiHidden="1" w:unhideWhenUsed="1"/>
+    <w:lsdException w:name="Table Contemporary" w:semiHidden="1" w:unhideWhenUsed="1"/>
+    <w:lsdException w:name="Table Elegant" w:semiHidden="1" w:unhideWhenUsed="1"/>
+    <w:lsdException w:name="Table Professional" w:semiHidden="1" w:unhideWhenUsed="1"/>
+    <w:lsdException w:name="Table Subtle 1" w:semiHidden="1" w:unhideWhenUsed="1"/>
+    <w:lsdException w:name="Table Subtle 2" w:semiHidden="1" w:unhideWhenUsed="1"/>
+    <w:lsdException w:name="Table Web 1" w:semiHidden="1" w:unhideWhenUsed="1"/>
+    <w:lsdException w:name="Table Web 2" w:semiHidden="1" w:unhideWhenUsed="1"/>
+    <w:lsdException w:name="Table Web 3" w:semiHidden="1" w:unhideWhenUsed="1"/>
+    <w:lsdException w:name="Balloon Text" w:semiHidden="1" w:unhideWhenUsed="1"/>
+    <w:lsdException w:name="Table Grid" w:uiPriority="59"/>
+    <w:lsdException w:name="Table Theme" w:semiHidden="1" w:unhideWhenUsed="1"/>
+    <w:lsdException w:name="Placeholder Text" w:semiHidden="1"/>
+    <w:lsdException w:name="No Spacing" w:uiPriority="1" w:qFormat="1"/>
+    <w:lsdException w:name="Light Shading" w:uiPriority="60"/>
+    <w:lsdException w:name="Light List" w:uiPriority="61"/>
+    <w:lsdException w:name="Light Grid" w:uiPriority="62"/>
+    <w:lsdException w:name="Medium Shading 1" w:uiPriority="63"/>
+    <w:lsdException w:name="Medium Shading 2" w:uiPriority="64"/>
+    <w:lsdException w:name="Medium List 1" w:uiPriority="65"/>
+    <w:lsdException w:name="Medium List 2" w:uiPriority="66"/>
+    <w:lsdException w:name="Medium Grid 1" w:uiPriority="67"/>
+    <w:lsdException w:name="Medium Grid 2" w:uiPriority="68"/>
+    <w:lsdException w:name="Medium Grid 3" w:uiPriority="69"/>
+    <w:lsdException w:name="Dark List" w:uiPriority="70"/>
+    <w:lsdException w:name="Colorful Shading" w:uiPriority="71"/>
+    <w:lsdException w:name="Colorful List" w:uiPriority="72"/>
+    <w:lsdException w:name="Colorful Grid" w:uiPriority="73"/>
+    <w:lsdException w:name="Light Shading Accent 1" w:uiPriority="60"/>
+    <w:lsdException w:name="Light List Accent 1" w:uiPriority="61"/>
+    <w:lsdException w:name="Light Grid Accent 1" w:uiPriority="62"/>
+    <w:lsdException w:name="Medium Shading 1 Accent 1" w:uiPriority="63"/>
+    <w:lsdException w:name="Medium Shading 2 Accent 1" w:uiPriority="64"/>
+    <w:lsdException w:name="Medium List 1 Accent 1" w:uiPriority="65"/>
+    <w:lsdException w:name="Revision" w:semiHidden="1"/>
+    <w:lsdException w:name="List Paragraph" w:uiPriority="34" w:qFormat="1"/>
+    <w:lsdException w:name="Quote" w:uiPriority="29" w:qFormat="1"/>
+    <w:lsdException w:name="Intense Quote" w:uiPriority="30" w:qFormat="1"/>
+    <w:lsdException w:name="Medium List 2 Accent 1" w:uiPriority="66"/>
+    <w:lsdException w:name="Medium Grid 1 Accent 1" w:uiPriority="67"/>
+    <w:lsdException w:name="Medium Grid 2 Accent 1" w:uiPriority="68"/>
+    <w:lsdException w:name="Medium Grid 3 Accent 1" w:uiPriority="69"/>
+    <w:lsdException w:name="Dark List Accent 1" w:uiPriority="70"/>
+    <w:lsdException w:name="Colorful Shading Accent 1" w:uiPriority="71"/>
+    <w:lsdException w:name="Colorful List Accent 1" w:uiPriority="72"/>
+    <w:lsdException w:name="Colorful Grid Accent 1" w:uiPriority="73"/>
+    <w:lsdException w:name="Light Shading Accent 2" w:uiPriority="60"/>
+    <w:lsdException w:name="Light List Accent 2" w:uiPriority="61"/>
+    <w:lsdException w:name="Light Grid Accent 2" w:uiPriority="62"/>
+    <w:lsdException w:name="Medium Shading 1 Accent 2" w:uiPriority="63"/>
+    <w:lsdException w:name="Medium Shading 2 Accent 2" w:uiPriority="64"/>
+    <w:lsdException w:name="Medium List 1 Accent 2" w:uiPriority="65"/>
+    <w:lsdException w:name="Medium List 2 Accent 2" w:uiPriority="66"/>
+    <w:lsdException w:name="Medium Grid 1 Accent 2" w:uiPriority="67"/>
+    <w:lsdException w:name="Medium Grid 2 Accent 2" w:uiPriority="68"/>
+    <w:lsdException w:name="Medium Grid 3 Accent 2" w:uiPriority="69"/>
+    <w:lsdException w:name="Dark List Accent 2" w:uiPriority="70"/>
+    <w:lsdException w:name="Colorful Shading Accent 2" w:uiPriority="71"/>
+    <w:lsdException w:name="Colorful List Accent 2" w:uiPriority="72"/>
+    <w:lsdException w:name="Colorful Grid Accent 2" w:uiPriority="73"/>
+    <w:lsdException w:name="Light Shading Accent 3" w:uiPriority="60"/>
+    <w:lsdException w:name="Light List Accent 3" w:uiPriority="61"/>
+    <w:lsdException w:name="Light Grid Accent 3" w:uiPriority="62"/>
+    <w:lsdException w:name="Medium Shading 1 Accent 3" w:uiPriority="63"/>
+    <w:lsdException w:name="Medium Shading 2 Accent 3" w:uiPriority="64"/>
+    <w:lsdException w:name="Medium List 1 Accent 3" w:uiPriority="65"/>
+    <w:lsdException w:name="Medium List 2 Accent 3" w:uiPriority="66"/>
+    <w:lsdException w:name="Medium Grid 1 Accent 3" w:uiPriority="67"/>
+    <w:lsdException w:name="Medium Grid 2 Accent 3" w:uiPriority="68"/>
+    <w:lsdException w:name="Medium Grid 3 Accent 3" w:uiPriority="69"/>
+    <w:lsdException w:name="Dark List Accent 3" w:uiPriority="70"/>
+    <w:lsdException w:name="Colorful Shading Accent 3" w:uiPriority="71"/>
+    <w:lsdException w:name="Colorful List Accent 3" w:uiPriority="72"/>
+    <w:lsdException w:name="Colorful Grid Accent 3" w:uiPriority="73"/>
+    <w:lsdException w:name="Light Shading Accent 4" w:uiPriority="60"/>
+    <w:lsdException w:name="Light List Accent 4" w:uiPriority="61"/>
+    <w:lsdException w:name="Light Grid Accent 4" w:uiPriority="62"/>
+    <w:lsdException w:name="Medium Shading 1 Accent 4" w:uiPriority="63"/>
+    <w:lsdException w:name="Medium Shading 2 Accent 4" w:uiPriority="64"/>
+    <w:lsdException w:name="Medium List 1 Accent 4" w:uiPriority="65"/>
+    <w:lsdException w:name="Medium List 2 Accent 4" w:uiPriority="66"/>
+    <w:lsdException w:name="Medium Grid 1 Accent 4" w:uiPriority="67"/>
+    <w:lsdException w:name="Medium Grid 2 Accent 4" w:uiPriority="68"/>
+    <w:lsdException w:name="Medium Grid 3 Accent 4" w:uiPriority="69"/>
+    <w:lsdException w:name="Dark List Accent 4" w:uiPriority="70"/>
+    <w:lsdException w:name="Colorful Shading Accent 4" w:uiPriority="71"/>
+    <w:lsdException w:name="Colorful List Accent 4" w:uiPriority="72"/>
+    <w:lsdException w:name="Colorful Grid Accent 4" w:uiPriority="73"/>
+    <w:lsdException w:name="Light Shading Accent 5" w:uiPriority="60"/>
+    <w:lsdException w:name="Light List Accent 5" w:uiPriority="61"/>
+    <w:lsdException w:name="Light Grid Accent 5" w:uiPriority="62"/>
+    <w:lsdException w:name="Medium Shading 1 Accent 5" w:uiPriority="63"/>
+    <w:lsdException w:name="Medium Shading 2 Accent 5" w:uiPriority="64"/>
+    <w:lsdException w:name="Medium List 1 Accent 5" w:uiPriority="65"/>
+    <w:lsdException w:name="Medium List 2 Accent 5" w:uiPriority="66"/>
+    <w:lsdException w:name="Medium Grid 1 Accent 5" w:uiPriority="67"/>
+    <w:lsdException w:name="Medium Grid 2 Accent 5" w:uiPriority="68"/>
+    <w:lsdException w:name="Medium Grid 3 Accent 5" w:uiPriority="69"/>
+    <w:lsdException w:name="Dark List Accent 5" w:uiPriority="70"/>
+    <w:lsdException w:name="Colorful Shading Accent 5" w:uiPriority="71"/>
+    <w:lsdException w:name="Colorful List Accent 5" w:uiPriority="72"/>
+    <w:lsdException w:name="Colorful Grid Accent 5" w:uiPriority="73"/>
+    <w:lsdException w:name="Light Shading Accent 6" w:uiPriority="60"/>
+    <w:lsdException w:name="Light List Accent 6" w:uiPriority="61"/>
+    <w:lsdException w:name="Light Grid Accent 6" w:uiPriority="62"/>
+    <w:lsdException w:name="Medium Shading 1 Accent 6" w:uiPriority="63"/>
+    <w:lsdException w:name="Medium Shading 2 Accent 6" w:uiPriority="64"/>
+    <w:lsdException w:name="Medium List 1 Accent 6" w:uiPriority="65"/>
+    <w:lsdException w:name="Medium List 2 Accent 6" w:uiPriority="66"/>
+    <w:lsdException w:name="Medium Grid 1 Accent 6" w:uiPriority="67"/>
+    <w:lsdException w:name="Medium Grid 2 Accent 6" w:uiPriority="68"/>
+    <w:lsdException w:name="Medium Grid 3 Accent 6" w:uiPriority="69"/>
+    <w:lsdException w:name="Dark List Accent 6" w:uiPriority="70"/>
+    <w:lsdException w:name="Colorful Shading Accent 6" w:uiPriority="71"/>
+    <w:lsdException w:name="Colorful List Accent 6" w:uiPriority="72"/>
+    <w:lsdException w:name="Colorful Grid Accent 6" w:uiPriority="73"/>
+    <w:lsdException w:name="Subtle Emphasis" w:uiPriority="19" w:qFormat="1"/>
+    <w:lsdException w:name="Intense Emphasis" w:uiPriority="21" w:qFormat="1"/>
+    <w:lsdException w:name="Subtle Reference" w:uiPriority="31" w:qFormat="1"/>
+    <w:lsdException w:name="Intense Reference" w:uiPriority="32" w:qFormat="1"/>
+    <w:lsdException w:name="Book Title" w:uiPriority="33" w:qFormat="1"/>
+    <w:lsdException w:name="Bibliography" w:semiHidden="1" w:uiPriority="37" w:unhideWhenUsed="1"/>
+    <w:lsdException w:name="TOC Heading" w:semiHidden="1" w:uiPriority="39" w:unhideWhenUsed="1" w:qFormat="1"/>
+    <w:lsdException w:name="Plain Table 1" w:uiPriority="41"/>
+    <w:lsdException w:name="Plain Table 2" w:uiPriority="42"/>
+    <w:lsdException w:name="Plain Table 3" w:uiPriority="43"/>
+    <w:lsdException w:name="Plain Table 4" w:uiPriority="44"/>
+    <w:lsdException w:name="Plain Table 5" w:uiPriority="45"/>
+    <w:lsdException w:name="Grid Table Light" w:uiPriority="40"/>
+    <w:lsdException w:name="Grid Table 1 Light" w:uiPriority="46"/>
+    <w:lsdException w:name="Grid Table 2" w:uiPriority="47"/>
+    <w:lsdException w:name="Grid Table 3" w:uiPriority="48"/>
+    <w:lsdException w:name="Grid Table 4" w:uiPriority="49"/>
+    <w:lsdException w:name="Grid Table 5 Dark" w:uiPriority="50"/>
+    <w:lsdException w:name="Grid Table 6 Colorful" w:uiPriority="51"/>
+    <w:lsdException w:name="Grid Table 7 Colorful" w:uiPriority="52"/>
+    <w:lsdException w:name="Grid Table 1 Light Accent 1" w:uiPriority="46"/>
+    <w:lsdException w:name="Grid Table 2 Accent 1" w:uiPriority="47"/>
+    <w:lsdException w:name="Grid Table 3 Accent 1" w:uiPriority="48"/>
+    <w:lsdException w:name="Grid Table 4 Accent 1" w:uiPriority="49"/>
+    <w:lsdException w:name="Grid Table 5 Dark Accent 1" w:uiPriority="50"/>
+    <w:lsdException w:name="Grid Table 6 Colorful Accent 1" w:uiPriority="51"/>
+    <w:lsdException w:name="Grid Table 7 Colorful Accent 1" w:uiPriority="52"/>
+    <w:lsdException w:name="Grid Table 1 Light Accent 2" w:uiPriority="46"/>
+    <w:lsdException w:name="Grid Table 2 Accent 2" w:uiPriority="47"/>
+    <w:lsdException w:name="Grid Table 3 Accent 2" w:uiPriority="48"/>
+    <w:lsdException w:name="Grid Table 4 Accent 2" w:uiPriority="49"/>
+    <w:lsdException w:name="Grid Table 5 Dark Accent 2" w:uiPriority="50"/>
+    <w:lsdException w:name="Grid Table 6 Colorful Accent 2" w:uiPriority="51"/>
+    <w:lsdException w:name="Grid Table 7 Colorful Accent 2" w:uiPriority="52"/>
+    <w:lsdException w:name="Grid Table 1 Light Accent 3" w:uiPriority="46"/>
+    <w:lsdException w:name="Grid Table 2 Accent 3" w:uiPriority="47"/>
+    <w:lsdException w:name="Grid Table 3 Accent 3" w:uiPriority="48"/>
+    <w:lsdException w:name="Grid Table 4 Accent 3" w:uiPriority="49"/>
+    <w:lsdException w:name="Grid Table 5 Dark Accent 3" w:uiPriority="50"/>
+    <w:lsdException w:name="Grid Table 6 Colorful Accent 3" w:uiPriority="51"/>
+    <w:lsdException w:name="Grid Table 7 Colorful Accent 3" w:uiPriority="52"/>
+    <w:lsdException w:name="Grid Table 1 Light Accent 4" w:uiPriority="46"/>
+    <w:lsdException w:name="Grid Table 2 Accent 4" w:uiPriority="47"/>
+    <w:lsdException w:name="Grid Table 3 Accent 4" w:uiPriority="48"/>
+    <w:lsdException w:name="Grid Table 4 Accent 4" w:uiPriority="49"/>
+    <w:lsdException w:name="Grid Table 5 Dark Accent 4" w:uiPriority="50"/>
+    <w:lsdException w:name="Grid Table 6 Colorful Accent 4" w:uiPriority="51"/>
+    <w:lsdException w:name="Grid Table 7 Colorful Accent 4" w:uiPriority="52"/>
+    <w:lsdException w:name="Grid Table 1 Light Accent 5" w:uiPriority="46"/>
+    <w:lsdException w:name="Grid Table 2 Accent 5" w:uiPriority="47"/>
+    <w:lsdException w:name="Grid Table 3 Accent 5" w:uiPriority="48"/>
+    <w:lsdException w:name="Grid Table 4 Accent 5" w:uiPriority="49"/>
+    <w:lsdException w:name="Grid Table 5 Dark Accent 5" w:uiPriority="50"/>
+    <w:lsdException w:name="Grid Table 6 Colorful Accent 5" w:uiPriority="51"/>
+    <w:lsdException w:name="Grid Table 7 Colorful Accent 5" w:uiPriority="52"/>
+    <w:lsdException w:name="Grid Table 1 Light Accent 6" w:uiPriority="46"/>
+    <w:lsdException w:name="Grid Table 2 Accent 6" w:uiPriority="47"/>
+    <w:lsdException w:name="Grid Table 3 Accent 6" w:uiPriority="48"/>
+    <w:lsdException w:name="Grid Table 4 Accent 6" w:uiPriority="49"/>
+    <w:lsdException w:name="Grid Table 5 Dark Accent 6" w:uiPriority="50"/>
+    <w:lsdException w:name="Grid Table 6 Colorful Accent 6" w:uiPriority="51"/>
+    <w:lsdException w:name="Grid Table 7 Colorful Accent 6" w:uiPriority="52"/>
+    <w:lsdException w:name="List Table 1 Light" w:uiPriority="46"/>
+    <w:lsdException w:name="List Table 2" w:uiPriority="47"/>
+    <w:lsdException w:name="List Table 3" w:uiPriority="48"/>
+    <w:lsdException w:name="List Table 4" w:uiPriority="49"/>
+    <w:lsdException w:name="List Table 5 Dark" w:uiPriority="50"/>
+    <w:lsdException w:name="List Table 6 Colorful" w:uiPriority="51"/>
+    <w:lsdException w:name="List Table 7 Colorful" w:uiPriority="52"/>
+    <w:lsdException w:name="List Table 1 Light Accent 1" w:uiPriority="46"/>
+    <w:lsdException w:name="List Table 2 Accent 1" w:uiPriority="47"/>
+    <w:lsdException w:name="List Table 3 Accent 1" w:uiPriority="48"/>
+    <w:lsdException w:name="List Table 4 Accent 1" w:uiPriority="49"/>
+    <w:lsdException w:name="List Table 5 Dark Accent 1" w:uiPriority="50"/>
+    <w:lsdException w:name="List Table 6 Colorful Accent 1" w:uiPriority="51"/>
+    <w:lsdException w:name="List Table 7 Colorful Accent 1" w:uiPriority="52"/>
+    <w:lsdException w:name="List Table 1 Light Accent 2" w:uiPriority="46"/>
+    <w:lsdException w:name="List Table 2 Accent 2" w:uiPriority="47"/>
+    <w:lsdException w:name="List Table 3 Accent 2" w:uiPriority="48"/>
+    <w:lsdException w:name="List Table 4 Accent 2" w:uiPriority="49"/>
+    <w:lsdException w:name="List Table 5 Dark Accent 2" w:uiPriority="50"/>
+    <w:lsdException w:name="List Table 6 Colorful Accent 2" w:uiPriority="51"/>
+    <w:lsdException w:name="List Table 7 Colorful Accent 2" w:uiPriority="52"/>
+    <w:lsdException w:name="List Table 1 Light Accent 3" w:uiPriority="46"/>
+    <w:lsdException w:name="List Table 2 Accent 3" w:uiPriority="47"/>
+    <w:lsdException w:name="List Table 3 Accent 3" w:uiPriority="48"/>
+    <w:lsdException w:name="List Table 4 Accent 3" w:uiPriority="49"/>
+    <w:lsdException w:name="List Table 5 Dark Accent 3" w:uiPriority="50"/>
+    <w:lsdException w:name="List Table 6 Colorful Accent 3" w:uiPriority="51"/>
+    <w:lsdException w:name="List Table 7 Colorful Accent 3" w:uiPriority="52"/>
+    <w:lsdException w:name="List Table 1 Light Accent 4" w:uiPriority="46"/>
+    <w:lsdException w:name="List Table 2 Accent 4" w:uiPriority="47"/>
+    <w:lsdException w:name="List Table 3 Accent 4" w:uiPriority="48"/>
+    <w:lsdException w:name="List Table 4 Accent 4" w:uiPriority="49"/>
+    <w:lsdException w:name="List Table 5 Dark Accent 4" w:uiPriority="50"/>
+    <w:lsdException w:name="List Table 6 Colorful Accent 4" w:uiPriority="51"/>
+    <w:lsdException w:name="List Table 7 Colorful Accent 4" w:uiPriority="52"/>
+    <w:lsdException w:name="List Table 1 Light Accent 5" w:uiPriority="46"/>
+    <w:lsdException w:name="List Table 2 Accent 5" w:uiPriority="47"/>
+    <w:lsdException w:name="List Table 3 Accent 5" w:uiPriority="48"/>
+    <w:lsdException w:name="List Table 4 Accent 5" w:uiPriority="49"/>
+    <w:lsdException w:name="List Table 5 Dark Accent 5" w:uiPriority="50"/>
+    <w:lsdException w:name="List Table 6 Colorful Accent 5" w:uiPriority="51"/>
+    <w:lsdException w:name="List Table 7 Colorful Accent 5" w:uiPriority="52"/>
+    <w:lsdException w:name="List Table 1 Light Accent 6" w:uiPriority="46"/>
+    <w:lsdException w:name="List Table 2 Accent 6" w:uiPriority="47"/>
+    <w:lsdException w:name="List Table 3 Accent 6" w:uiPriority="48"/>
+    <w:lsdException w:name="List Table 4 Accent 6" w:uiPriority="49"/>
+    <w:lsdException w:name="List Table 5 Dark Accent 6" w:uiPriority="50"/>
+    <w:lsdException w:name="List Table 6 Colorful Accent 6" w:uiPriority="51"/>
+    <w:lsdException w:name="List Table 7 Colorful Accent 6" w:uiPriority="52"/>
   </w:latentStyles>
   <w:style w:type="paragraph" w:default="1" w:styleId="Normal">
     <w:name w:val="Normal"/>
@@ -6132,6 +6329,7 @@
   <w:style w:type="character" w:default="1" w:styleId="Fuentedeprrafopredeter">
     <w:name w:val="Default Paragraph Font"/>
     <w:uiPriority w:val="1"/>
+    <w:semiHidden/>
     <w:unhideWhenUsed/>
   </w:style>
   <w:style w:type="table" w:default="1" w:styleId="Tablanormal">
@@ -6139,7 +6337,6 @@
     <w:uiPriority w:val="99"/>
     <w:semiHidden/>
     <w:unhideWhenUsed/>
-    <w:qFormat/>
     <w:tblPr>
       <w:tblInd w:w="0" w:type="dxa"/>
       <w:tblCellMar>
@@ -6377,10 +6574,10 @@
       <w:szCs w:val="36"/>
     </w:rPr>
   </w:style>
-  <w:style w:type="character" w:customStyle="1" w:styleId="TtuloCar">
-    <w:name w:val="Título Car"/>
+  <w:style w:type="character" w:customStyle="1" w:styleId="PuestoCar">
+    <w:name w:val="Puesto Car"/>
     <w:basedOn w:val="Fuentedeprrafopredeter"/>
-    <w:link w:val="Ttulo"/>
+    <w:link w:val="Puesto"/>
     <w:uiPriority w:val="10"/>
     <w:rsid w:val="00F54424"/>
     <w:rPr>
@@ -6755,11 +6952,11 @@
       <w:szCs w:val="16"/>
     </w:rPr>
   </w:style>
-  <w:style w:type="paragraph" w:styleId="Ttulo">
+  <w:style w:type="paragraph" w:styleId="Puesto">
     <w:name w:val="Title"/>
     <w:basedOn w:val="Normal"/>
     <w:next w:val="Normal"/>
-    <w:link w:val="TtuloCar"/>
+    <w:link w:val="PuestoCar"/>
     <w:uiPriority w:val="10"/>
     <w:qFormat/>
     <w:rsid w:val="00F54424"/>
@@ -6778,7 +6975,6 @@
   <w:style w:type="paragraph" w:customStyle="1" w:styleId="Encabezamiento">
     <w:name w:val="Encabezamiento"/>
     <w:basedOn w:val="Normal"/>
-    <w:link w:val="EncabezadoCar"/>
     <w:uiPriority w:val="99"/>
     <w:unhideWhenUsed/>
     <w:rsid w:val="00642994"/>
@@ -6900,7 +7096,7 @@
       <w:contextualSpacing/>
     </w:pPr>
   </w:style>
-  <w:style w:type="paragraph" w:styleId="Epgrafe">
+  <w:style w:type="paragraph" w:styleId="Descripcin">
     <w:name w:val="caption"/>
     <w:basedOn w:val="Normal"/>
     <w:next w:val="Normal"/>
@@ -6982,7 +7178,6 @@
       <w:spacing w:line="240" w:lineRule="auto"/>
     </w:pPr>
     <w:tblPr>
-      <w:tblInd w:w="0" w:type="dxa"/>
       <w:tblBorders>
         <w:top w:val="single" w:sz="4" w:space="0" w:color="auto"/>
         <w:left w:val="single" w:sz="4" w:space="0" w:color="auto"/>
@@ -6991,12 +7186,6 @@
         <w:insideH w:val="single" w:sz="4" w:space="0" w:color="auto"/>
         <w:insideV w:val="single" w:sz="4" w:space="0" w:color="auto"/>
       </w:tblBorders>
-      <w:tblCellMar>
-        <w:top w:w="0" w:type="dxa"/>
-        <w:left w:w="108" w:type="dxa"/>
-        <w:bottom w:w="0" w:type="dxa"/>
-        <w:right w:w="108" w:type="dxa"/>
-      </w:tblCellMar>
     </w:tblPr>
   </w:style>
   <w:style w:type="table" w:styleId="Sombreadoclaro-nfasis1">
@@ -7013,17 +7202,10 @@
     <w:tblPr>
       <w:tblStyleRowBandSize w:val="1"/>
       <w:tblStyleColBandSize w:val="1"/>
-      <w:tblInd w:w="0" w:type="dxa"/>
       <w:tblBorders>
         <w:top w:val="single" w:sz="8" w:space="0" w:color="E48312" w:themeColor="accent1"/>
         <w:bottom w:val="single" w:sz="8" w:space="0" w:color="E48312" w:themeColor="accent1"/>
       </w:tblBorders>
-      <w:tblCellMar>
-        <w:top w:w="0" w:type="dxa"/>
-        <w:left w:w="108" w:type="dxa"/>
-        <w:bottom w:w="0" w:type="dxa"/>
-        <w:right w:w="108" w:type="dxa"/>
-      </w:tblCellMar>
     </w:tblPr>
     <w:tblStylePr w:type="firstRow">
       <w:pPr>
@@ -7116,17 +7298,10 @@
     <w:tblPr>
       <w:tblStyleRowBandSize w:val="1"/>
       <w:tblStyleColBandSize w:val="1"/>
-      <w:tblInd w:w="0" w:type="dxa"/>
       <w:tblBorders>
         <w:top w:val="single" w:sz="8" w:space="0" w:color="BD582C" w:themeColor="accent2"/>
         <w:bottom w:val="single" w:sz="8" w:space="0" w:color="BD582C" w:themeColor="accent2"/>
       </w:tblBorders>
-      <w:tblCellMar>
-        <w:top w:w="0" w:type="dxa"/>
-        <w:left w:w="108" w:type="dxa"/>
-        <w:bottom w:w="0" w:type="dxa"/>
-        <w:right w:w="108" w:type="dxa"/>
-      </w:tblCellMar>
     </w:tblPr>
     <w:tblStylePr w:type="firstRow">
       <w:pPr>
@@ -7219,17 +7394,10 @@
     <w:tblPr>
       <w:tblStyleRowBandSize w:val="1"/>
       <w:tblStyleColBandSize w:val="1"/>
-      <w:tblInd w:w="0" w:type="dxa"/>
       <w:tblBorders>
         <w:top w:val="single" w:sz="8" w:space="0" w:color="9B8357" w:themeColor="accent4"/>
         <w:bottom w:val="single" w:sz="8" w:space="0" w:color="9B8357" w:themeColor="accent4"/>
       </w:tblBorders>
-      <w:tblCellMar>
-        <w:top w:w="0" w:type="dxa"/>
-        <w:left w:w="108" w:type="dxa"/>
-        <w:bottom w:w="0" w:type="dxa"/>
-        <w:right w:w="108" w:type="dxa"/>
-      </w:tblCellMar>
     </w:tblPr>
     <w:tblStylePr w:type="firstRow">
       <w:pPr>
@@ -7319,19 +7487,12 @@
     <w:tblPr>
       <w:tblStyleRowBandSize w:val="1"/>
       <w:tblStyleColBandSize w:val="1"/>
-      <w:tblInd w:w="0" w:type="dxa"/>
       <w:tblBorders>
         <w:top w:val="single" w:sz="8" w:space="0" w:color="865640" w:themeColor="accent3"/>
         <w:left w:val="single" w:sz="8" w:space="0" w:color="865640" w:themeColor="accent3"/>
         <w:bottom w:val="single" w:sz="8" w:space="0" w:color="865640" w:themeColor="accent3"/>
         <w:right w:val="single" w:sz="8" w:space="0" w:color="865640" w:themeColor="accent3"/>
       </w:tblBorders>
-      <w:tblCellMar>
-        <w:top w:w="0" w:type="dxa"/>
-        <w:left w:w="108" w:type="dxa"/>
-        <w:bottom w:w="0" w:type="dxa"/>
-        <w:right w:w="108" w:type="dxa"/>
-      </w:tblCellMar>
     </w:tblPr>
     <w:tblStylePr w:type="firstRow">
       <w:pPr>
@@ -7411,19 +7572,12 @@
     <w:tblPr>
       <w:tblStyleRowBandSize w:val="1"/>
       <w:tblStyleColBandSize w:val="1"/>
-      <w:tblInd w:w="0" w:type="dxa"/>
       <w:tblBorders>
         <w:top w:val="single" w:sz="8" w:space="0" w:color="BD582C" w:themeColor="accent2"/>
         <w:left w:val="single" w:sz="8" w:space="0" w:color="BD582C" w:themeColor="accent2"/>
         <w:bottom w:val="single" w:sz="8" w:space="0" w:color="BD582C" w:themeColor="accent2"/>
         <w:right w:val="single" w:sz="8" w:space="0" w:color="BD582C" w:themeColor="accent2"/>
       </w:tblBorders>
-      <w:tblCellMar>
-        <w:top w:w="0" w:type="dxa"/>
-        <w:left w:w="108" w:type="dxa"/>
-        <w:bottom w:w="0" w:type="dxa"/>
-        <w:right w:w="108" w:type="dxa"/>
-      </w:tblCellMar>
     </w:tblPr>
     <w:tblStylePr w:type="firstRow">
       <w:pPr>
@@ -7503,19 +7657,12 @@
     <w:tblPr>
       <w:tblStyleRowBandSize w:val="1"/>
       <w:tblStyleColBandSize w:val="1"/>
-      <w:tblInd w:w="0" w:type="dxa"/>
       <w:tblBorders>
         <w:top w:val="single" w:sz="8" w:space="0" w:color="E48312" w:themeColor="accent1"/>
         <w:left w:val="single" w:sz="8" w:space="0" w:color="E48312" w:themeColor="accent1"/>
         <w:bottom w:val="single" w:sz="8" w:space="0" w:color="E48312" w:themeColor="accent1"/>
         <w:right w:val="single" w:sz="8" w:space="0" w:color="E48312" w:themeColor="accent1"/>
       </w:tblBorders>
-      <w:tblCellMar>
-        <w:top w:w="0" w:type="dxa"/>
-        <w:left w:w="108" w:type="dxa"/>
-        <w:bottom w:w="0" w:type="dxa"/>
-        <w:right w:w="108" w:type="dxa"/>
-      </w:tblCellMar>
     </w:tblPr>
     <w:tblStylePr w:type="firstRow">
       <w:pPr>
@@ -7595,7 +7742,6 @@
     <w:tblPr>
       <w:tblStyleRowBandSize w:val="1"/>
       <w:tblStyleColBandSize w:val="1"/>
-      <w:tblInd w:w="0" w:type="dxa"/>
       <w:tblBorders>
         <w:top w:val="single" w:sz="8" w:space="0" w:color="E48312" w:themeColor="accent1"/>
         <w:left w:val="single" w:sz="8" w:space="0" w:color="E48312" w:themeColor="accent1"/>
@@ -7604,12 +7750,6 @@
         <w:insideH w:val="single" w:sz="8" w:space="0" w:color="E48312" w:themeColor="accent1"/>
         <w:insideV w:val="single" w:sz="8" w:space="0" w:color="E48312" w:themeColor="accent1"/>
       </w:tblBorders>
-      <w:tblCellMar>
-        <w:top w:w="0" w:type="dxa"/>
-        <w:left w:w="108" w:type="dxa"/>
-        <w:bottom w:w="0" w:type="dxa"/>
-        <w:right w:w="108" w:type="dxa"/>
-      </w:tblCellMar>
     </w:tblPr>
     <w:tblStylePr w:type="firstRow">
       <w:pPr>
@@ -7725,7 +7865,6 @@
     <w:tblPr>
       <w:tblStyleRowBandSize w:val="1"/>
       <w:tblStyleColBandSize w:val="1"/>
-      <w:tblInd w:w="0" w:type="dxa"/>
       <w:tblBorders>
         <w:top w:val="single" w:sz="8" w:space="0" w:color="BD582C" w:themeColor="accent2"/>
         <w:left w:val="single" w:sz="8" w:space="0" w:color="BD582C" w:themeColor="accent2"/>
@@ -7734,12 +7873,6 @@
         <w:insideH w:val="single" w:sz="8" w:space="0" w:color="BD582C" w:themeColor="accent2"/>
         <w:insideV w:val="single" w:sz="8" w:space="0" w:color="BD582C" w:themeColor="accent2"/>
       </w:tblBorders>
-      <w:tblCellMar>
-        <w:top w:w="0" w:type="dxa"/>
-        <w:left w:w="108" w:type="dxa"/>
-        <w:bottom w:w="0" w:type="dxa"/>
-        <w:right w:w="108" w:type="dxa"/>
-      </w:tblCellMar>
     </w:tblPr>
     <w:tblStylePr w:type="firstRow">
       <w:pPr>
@@ -7855,7 +7988,6 @@
     <w:tblPr>
       <w:tblStyleRowBandSize w:val="1"/>
       <w:tblStyleColBandSize w:val="1"/>
-      <w:tblInd w:w="0" w:type="dxa"/>
       <w:tblBorders>
         <w:top w:val="single" w:sz="8" w:space="0" w:color="9B8357" w:themeColor="accent4"/>
         <w:left w:val="single" w:sz="8" w:space="0" w:color="9B8357" w:themeColor="accent4"/>
@@ -7864,12 +7996,6 @@
         <w:insideH w:val="single" w:sz="8" w:space="0" w:color="9B8357" w:themeColor="accent4"/>
         <w:insideV w:val="single" w:sz="8" w:space="0" w:color="9B8357" w:themeColor="accent4"/>
       </w:tblBorders>
-      <w:tblCellMar>
-        <w:top w:w="0" w:type="dxa"/>
-        <w:left w:w="108" w:type="dxa"/>
-        <w:bottom w:w="0" w:type="dxa"/>
-        <w:right w:w="108" w:type="dxa"/>
-      </w:tblCellMar>
     </w:tblPr>
     <w:tblStylePr w:type="firstRow">
       <w:pPr>
@@ -7985,7 +8111,6 @@
     <w:tblPr>
       <w:tblStyleRowBandSize w:val="1"/>
       <w:tblStyleColBandSize w:val="1"/>
-      <w:tblInd w:w="0" w:type="dxa"/>
       <w:tblBorders>
         <w:top w:val="single" w:sz="8" w:space="0" w:color="C2BC80" w:themeColor="accent5"/>
         <w:left w:val="single" w:sz="8" w:space="0" w:color="C2BC80" w:themeColor="accent5"/>
@@ -7994,12 +8119,6 @@
         <w:insideH w:val="single" w:sz="8" w:space="0" w:color="C2BC80" w:themeColor="accent5"/>
         <w:insideV w:val="single" w:sz="8" w:space="0" w:color="C2BC80" w:themeColor="accent5"/>
       </w:tblBorders>
-      <w:tblCellMar>
-        <w:top w:w="0" w:type="dxa"/>
-        <w:left w:w="108" w:type="dxa"/>
-        <w:bottom w:w="0" w:type="dxa"/>
-        <w:right w:w="108" w:type="dxa"/>
-      </w:tblCellMar>
     </w:tblPr>
     <w:tblStylePr w:type="firstRow">
       <w:pPr>
@@ -8118,17 +8237,10 @@
     <w:tblPr>
       <w:tblStyleRowBandSize w:val="1"/>
       <w:tblStyleColBandSize w:val="1"/>
-      <w:tblInd w:w="0" w:type="dxa"/>
       <w:tblBorders>
         <w:top w:val="single" w:sz="8" w:space="0" w:color="94A088" w:themeColor="accent6"/>
         <w:bottom w:val="single" w:sz="8" w:space="0" w:color="94A088" w:themeColor="accent6"/>
       </w:tblBorders>
-      <w:tblCellMar>
-        <w:top w:w="0" w:type="dxa"/>
-        <w:left w:w="108" w:type="dxa"/>
-        <w:bottom w:w="0" w:type="dxa"/>
-        <w:right w:w="108" w:type="dxa"/>
-      </w:tblCellMar>
     </w:tblPr>
     <w:tblStylePr w:type="firstRow">
       <w:pPr>
@@ -8447,7 +8559,7 @@
   <a:extraClrSchemeLst/>
   <a:extLst>
     <a:ext uri="{05A4C25C-085E-4340-85A3-A5531E510DB2}">
-      <thm15:themeFamily xmlns="" xmlns:thm15="http://schemas.microsoft.com/office/thememl/2012/main" name="Wisp" id="{7CB32D59-10C0-40DD-B7BD-2E94284A981C}" vid="{24B1A44C-C006-48B2-A4D7-E5549B3D8CD4}"/>
+      <thm15:themeFamily xmlns:thm15="http://schemas.microsoft.com/office/thememl/2012/main" name="Wisp" id="{7CB32D59-10C0-40DD-B7BD-2E94284A981C}" vid="{24B1A44C-C006-48B2-A4D7-E5549B3D8CD4}"/>
     </a:ext>
   </a:extLst>
 </a:theme>
@@ -8458,7 +8570,7 @@
 </file>
 
 <file path=customXml/itemProps1.xml><?xml version="1.0" encoding="utf-8"?>
-<ds:datastoreItem xmlns:ds="http://schemas.openxmlformats.org/officeDocument/2006/customXml" ds:itemID="{E0428885-D37F-4343-A550-B5C620AF0272}">
+<ds:datastoreItem xmlns:ds="http://schemas.openxmlformats.org/officeDocument/2006/customXml" ds:itemID="{974F603E-D0B6-41E6-AD49-C416AFD57B77}">
   <ds:schemaRefs>
     <ds:schemaRef ds:uri="http://schemas.openxmlformats.org/officeDocument/2006/bibliography"/>
   </ds:schemaRefs>

</xml_diff>